<commit_message>
3.3.1.4.a_Finalisation of GDPR Document
</commit_message>
<xml_diff>
--- a/Documentation/GDPR - ElectricGo.docx
+++ b/Documentation/GDPR - ElectricGo.docx
@@ -28,14 +28,12 @@
         <w:rPr>
           <w:sz w:val="144"/>
           <w:szCs w:val="144"/>
-          <w:lang w:val="fr-FR"/>
         </w:rPr>
       </w:pPr>
       <w:r>
         <w:rPr>
           <w:sz w:val="144"/>
           <w:szCs w:val="144"/>
-          <w:lang w:val="fr-FR"/>
         </w:rPr>
         <w:t>GDPR</w:t>
       </w:r>
@@ -46,14 +44,12 @@
         <w:rPr>
           <w:sz w:val="72"/>
           <w:szCs w:val="72"/>
-          <w:lang w:val="fr-FR"/>
         </w:rPr>
       </w:pPr>
       <w:r>
         <w:rPr>
           <w:sz w:val="72"/>
           <w:szCs w:val="72"/>
-          <w:lang w:val="fr-FR"/>
         </w:rPr>
         <w:t>3DE</w:t>
       </w:r>
@@ -64,88 +60,80 @@
         <w:rPr>
           <w:sz w:val="40"/>
           <w:szCs w:val="40"/>
-          <w:lang w:val="fr-FR"/>
         </w:rPr>
       </w:pPr>
       <w:r>
         <w:rPr>
           <w:sz w:val="40"/>
           <w:szCs w:val="40"/>
-          <w:lang w:val="fr-FR"/>
-        </w:rPr>
-        <w:t>1220514 – Liam Saliën</w:t>
-      </w:r>
-    </w:p>
-    <w:p>
-      <w:pPr>
-        <w:jc w:val="center"/>
+        </w:rPr>
+        <w:t xml:space="preserve">1220514 – Liam </w:t>
+      </w:r>
+      <w:proofErr w:type="spellStart"/>
+      <w:r>
         <w:rPr>
           <w:sz w:val="40"/>
           <w:szCs w:val="40"/>
-          <w:lang w:val="fr-FR"/>
-        </w:rPr>
-      </w:pPr>
-      <w:r>
+        </w:rPr>
+        <w:t>Saliën</w:t>
+      </w:r>
+      <w:proofErr w:type="spellEnd"/>
+    </w:p>
+    <w:p>
+      <w:pPr>
+        <w:jc w:val="center"/>
         <w:rPr>
           <w:sz w:val="40"/>
           <w:szCs w:val="40"/>
-          <w:lang w:val="fr-FR"/>
-        </w:rPr>
-        <w:t>1220528 – Juuso Jalava</w:t>
-      </w:r>
-    </w:p>
-    <w:p>
-      <w:pPr>
-        <w:jc w:val="center"/>
+        </w:rPr>
+      </w:pPr>
+      <w:r>
         <w:rPr>
           <w:sz w:val="40"/>
           <w:szCs w:val="40"/>
-          <w:lang w:val="fr-FR"/>
-        </w:rPr>
-      </w:pPr>
+        </w:rPr>
+        <w:t xml:space="preserve">1220528 – </w:t>
+      </w:r>
+      <w:proofErr w:type="spellStart"/>
       <w:r>
         <w:rPr>
           <w:sz w:val="40"/>
           <w:szCs w:val="40"/>
-          <w:lang w:val="fr-FR"/>
-        </w:rPr>
-        <w:t>1220379 – Benjamin Moreira</w:t>
-      </w:r>
-    </w:p>
-    <w:p>
-      <w:pPr>
-        <w:jc w:val="center"/>
+        </w:rPr>
+        <w:t>Juuso</w:t>
+      </w:r>
+      <w:proofErr w:type="spellEnd"/>
+      <w:r>
         <w:rPr>
           <w:sz w:val="40"/>
           <w:szCs w:val="40"/>
-          <w:lang w:val="fr-FR"/>
-        </w:rPr>
-      </w:pPr>
+        </w:rPr>
+        <w:t xml:space="preserve"> </w:t>
+      </w:r>
+      <w:proofErr w:type="spellStart"/>
       <w:r>
         <w:rPr>
           <w:sz w:val="40"/>
           <w:szCs w:val="40"/>
-          <w:lang w:val="fr-FR"/>
-        </w:rPr>
-        <w:t xml:space="preserve">1220459 – </w:t>
-      </w:r>
-      <w:proofErr w:type="spellStart"/>
-      <w:r>
+        </w:rPr>
+        <w:t>Jalava</w:t>
+      </w:r>
+      <w:proofErr w:type="spellEnd"/>
+    </w:p>
+    <w:p>
+      <w:pPr>
+        <w:jc w:val="center"/>
         <w:rPr>
           <w:sz w:val="40"/>
           <w:szCs w:val="40"/>
-          <w:lang w:val="fr-FR"/>
-        </w:rPr>
-        <w:t>Patryk</w:t>
-      </w:r>
-      <w:proofErr w:type="spellEnd"/>
+        </w:rPr>
+      </w:pPr>
       <w:r>
         <w:rPr>
           <w:sz w:val="40"/>
           <w:szCs w:val="40"/>
-          <w:lang w:val="fr-FR"/>
-        </w:rPr>
-        <w:t xml:space="preserve"> Pas</w:t>
+        </w:rPr>
+        <w:t>1220379 – Benjamin Moreira</w:t>
       </w:r>
     </w:p>
     <w:p>
@@ -154,69 +142,89 @@
         <w:rPr>
           <w:sz w:val="40"/>
           <w:szCs w:val="40"/>
-          <w:lang w:val="fr-FR"/>
         </w:rPr>
       </w:pPr>
       <w:r>
         <w:rPr>
           <w:sz w:val="40"/>
           <w:szCs w:val="40"/>
-          <w:lang w:val="fr-FR"/>
-        </w:rPr>
-        <w:t>1220448 – Miika Kauppinen</w:t>
-      </w:r>
-    </w:p>
-    <w:p>
-      <w:pPr>
-        <w:rPr>
-          <w:lang w:val="fr-FR"/>
-        </w:rPr>
-      </w:pPr>
-    </w:p>
-    <w:p>
-      <w:pPr>
-        <w:rPr>
-          <w:lang w:val="fr-FR"/>
-        </w:rPr>
-      </w:pPr>
-    </w:p>
-    <w:p>
-      <w:pPr>
-        <w:rPr>
-          <w:lang w:val="fr-FR"/>
-        </w:rPr>
-      </w:pPr>
-    </w:p>
-    <w:p>
-      <w:pPr>
-        <w:rPr>
-          <w:lang w:val="fr-FR"/>
-        </w:rPr>
-      </w:pPr>
-    </w:p>
-    <w:p>
-      <w:pPr>
-        <w:rPr>
-          <w:lang w:val="fr-FR"/>
-        </w:rPr>
-      </w:pPr>
-    </w:p>
-    <w:p>
-      <w:pPr>
-        <w:rPr>
-          <w:lang w:val="fr-FR"/>
-        </w:rPr>
-      </w:pPr>
-    </w:p>
-    <w:p>
-      <w:pPr>
-        <w:rPr>
-          <w:lang w:val="fr-FR"/>
-        </w:rPr>
-      </w:pPr>
-    </w:p>
+        </w:rPr>
+        <w:t xml:space="preserve">1220459 – </w:t>
+      </w:r>
+      <w:proofErr w:type="spellStart"/>
+      <w:r>
+        <w:rPr>
+          <w:sz w:val="40"/>
+          <w:szCs w:val="40"/>
+        </w:rPr>
+        <w:t>Patryk</w:t>
+      </w:r>
+      <w:proofErr w:type="spellEnd"/>
+      <w:r>
+        <w:rPr>
+          <w:sz w:val="40"/>
+          <w:szCs w:val="40"/>
+        </w:rPr>
+        <w:t xml:space="preserve"> Pas</w:t>
+      </w:r>
+    </w:p>
+    <w:p>
+      <w:pPr>
+        <w:jc w:val="center"/>
+        <w:rPr>
+          <w:sz w:val="40"/>
+          <w:szCs w:val="40"/>
+        </w:rPr>
+      </w:pPr>
+      <w:r>
+        <w:rPr>
+          <w:sz w:val="40"/>
+          <w:szCs w:val="40"/>
+        </w:rPr>
+        <w:t xml:space="preserve">1220448 – </w:t>
+      </w:r>
+      <w:proofErr w:type="spellStart"/>
+      <w:r>
+        <w:rPr>
+          <w:sz w:val="40"/>
+          <w:szCs w:val="40"/>
+        </w:rPr>
+        <w:t>Miika</w:t>
+      </w:r>
+      <w:proofErr w:type="spellEnd"/>
+      <w:r>
+        <w:rPr>
+          <w:sz w:val="40"/>
+          <w:szCs w:val="40"/>
+        </w:rPr>
+        <w:t xml:space="preserve"> </w:t>
+      </w:r>
+      <w:proofErr w:type="spellStart"/>
+      <w:r>
+        <w:rPr>
+          <w:sz w:val="40"/>
+          <w:szCs w:val="40"/>
+        </w:rPr>
+        <w:t>Kauppinen</w:t>
+      </w:r>
+      <w:proofErr w:type="spellEnd"/>
+    </w:p>
+    <w:p/>
+    <w:p/>
+    <w:p/>
+    <w:p/>
+    <w:p/>
+    <w:p/>
+    <w:p/>
     <w:sdt>
       <w:sdtPr>
+        <w:rPr>
+          <w:rFonts w:asciiTheme="minorHAnsi" w:eastAsiaTheme="minorHAnsi" w:hAnsiTheme="minorHAnsi" w:cstheme="minorBidi"/>
+          <w:color w:val="auto"/>
+          <w:sz w:val="22"/>
+          <w:szCs w:val="22"/>
+          <w:lang w:val="fr-FR"/>
+        </w:rPr>
         <w:id w:val="-519248390"/>
         <w:docPartObj>
           <w:docPartGallery w:val="Table of Contents"/>
@@ -225,20 +233,15 @@
       </w:sdtPr>
       <w:sdtEndPr>
         <w:rPr>
-          <w:rFonts w:asciiTheme="minorHAnsi" w:eastAsiaTheme="minorHAnsi" w:hAnsiTheme="minorHAnsi" w:cstheme="minorBidi"/>
           <w:b/>
           <w:bCs/>
           <w:noProof/>
-          <w:color w:val="auto"/>
-          <w:sz w:val="22"/>
-          <w:szCs w:val="22"/>
-          <w:lang w:val="en-BE"/>
         </w:rPr>
       </w:sdtEndPr>
       <w:sdtContent>
         <w:p>
           <w:pPr>
-            <w:pStyle w:val="TOCHeading"/>
+            <w:pStyle w:val="En-ttedetabledesmatires"/>
           </w:pPr>
           <w:r>
             <w:t>Contents</w:t>
@@ -246,7 +249,7 @@
         </w:p>
         <w:p>
           <w:pPr>
-            <w:pStyle w:val="TOC1"/>
+            <w:pStyle w:val="TM1"/>
             <w:tabs>
               <w:tab w:val="right" w:leader="dot" w:pos="9016"/>
             </w:tabs>
@@ -266,7 +269,7 @@
           <w:hyperlink w:anchor="_Toc123309476" w:history="1">
             <w:r>
               <w:rPr>
-                <w:rStyle w:val="Hyperlink"/>
+                <w:rStyle w:val="Lienhypertexte"/>
                 <w:noProof/>
                 <w:lang w:val="en-GB"/>
               </w:rPr>
@@ -274,7 +277,7 @@
             </w:r>
             <w:r>
               <w:rPr>
-                <w:rStyle w:val="Hyperlink"/>
+                <w:rStyle w:val="Lienhypertexte"/>
                 <w:noProof/>
               </w:rPr>
               <w:t>Introduction</w:t>
@@ -331,7 +334,7 @@
         </w:p>
         <w:p>
           <w:pPr>
-            <w:pStyle w:val="TOC1"/>
+            <w:pStyle w:val="TM1"/>
             <w:tabs>
               <w:tab w:val="right" w:leader="dot" w:pos="9016"/>
             </w:tabs>
@@ -342,7 +345,7 @@
           <w:hyperlink w:anchor="_Toc123309477" w:history="1">
             <w:r>
               <w:rPr>
-                <w:rStyle w:val="Hyperlink"/>
+                <w:rStyle w:val="Lienhypertexte"/>
                 <w:noProof/>
                 <w:lang w:val="en-GB"/>
               </w:rPr>
@@ -400,7 +403,7 @@
         </w:p>
         <w:p>
           <w:pPr>
-            <w:pStyle w:val="TOC1"/>
+            <w:pStyle w:val="TM1"/>
             <w:tabs>
               <w:tab w:val="right" w:leader="dot" w:pos="9016"/>
             </w:tabs>
@@ -411,7 +414,7 @@
           <w:hyperlink w:anchor="_Toc123309478" w:history="1">
             <w:r>
               <w:rPr>
-                <w:rStyle w:val="Hyperlink"/>
+                <w:rStyle w:val="Lienhypertexte"/>
                 <w:noProof/>
                 <w:lang w:val="en-GB"/>
               </w:rPr>
@@ -469,7 +472,7 @@
         </w:p>
         <w:p>
           <w:pPr>
-            <w:pStyle w:val="TOC2"/>
+            <w:pStyle w:val="TM2"/>
             <w:tabs>
               <w:tab w:val="right" w:leader="dot" w:pos="9016"/>
             </w:tabs>
@@ -480,7 +483,7 @@
           <w:hyperlink w:anchor="_Toc123309479" w:history="1">
             <w:r>
               <w:rPr>
-                <w:rStyle w:val="Hyperlink"/>
+                <w:rStyle w:val="Lienhypertexte"/>
                 <w:noProof/>
                 <w:lang w:val="en-GB"/>
               </w:rPr>
@@ -538,7 +541,7 @@
         </w:p>
         <w:p>
           <w:pPr>
-            <w:pStyle w:val="TOC2"/>
+            <w:pStyle w:val="TM2"/>
             <w:tabs>
               <w:tab w:val="right" w:leader="dot" w:pos="9016"/>
             </w:tabs>
@@ -549,7 +552,7 @@
           <w:hyperlink w:anchor="_Toc123309480" w:history="1">
             <w:r>
               <w:rPr>
-                <w:rStyle w:val="Hyperlink"/>
+                <w:rStyle w:val="Lienhypertexte"/>
                 <w:noProof/>
                 <w:lang w:val="en-GB"/>
               </w:rPr>
@@ -607,7 +610,7 @@
         </w:p>
         <w:p>
           <w:pPr>
-            <w:pStyle w:val="TOC2"/>
+            <w:pStyle w:val="TM2"/>
             <w:tabs>
               <w:tab w:val="right" w:leader="dot" w:pos="9016"/>
             </w:tabs>
@@ -618,7 +621,7 @@
           <w:hyperlink w:anchor="_Toc123309481" w:history="1">
             <w:r>
               <w:rPr>
-                <w:rStyle w:val="Hyperlink"/>
+                <w:rStyle w:val="Lienhypertexte"/>
                 <w:noProof/>
                 <w:lang w:val="en-GB"/>
               </w:rPr>
@@ -676,7 +679,7 @@
         </w:p>
         <w:p>
           <w:pPr>
-            <w:pStyle w:val="TOC2"/>
+            <w:pStyle w:val="TM2"/>
             <w:tabs>
               <w:tab w:val="right" w:leader="dot" w:pos="9016"/>
             </w:tabs>
@@ -687,7 +690,7 @@
           <w:hyperlink w:anchor="_Toc123309482" w:history="1">
             <w:r>
               <w:rPr>
-                <w:rStyle w:val="Hyperlink"/>
+                <w:rStyle w:val="Lienhypertexte"/>
                 <w:noProof/>
                 <w:lang w:val="en-GB"/>
               </w:rPr>
@@ -745,7 +748,7 @@
         </w:p>
         <w:p>
           <w:pPr>
-            <w:pStyle w:val="TOC2"/>
+            <w:pStyle w:val="TM2"/>
             <w:tabs>
               <w:tab w:val="right" w:leader="dot" w:pos="9016"/>
             </w:tabs>
@@ -756,7 +759,7 @@
           <w:hyperlink w:anchor="_Toc123309483" w:history="1">
             <w:r>
               <w:rPr>
-                <w:rStyle w:val="Hyperlink"/>
+                <w:rStyle w:val="Lienhypertexte"/>
                 <w:noProof/>
                 <w:lang w:val="en-GB"/>
               </w:rPr>
@@ -814,7 +817,7 @@
         </w:p>
         <w:p>
           <w:pPr>
-            <w:pStyle w:val="TOC2"/>
+            <w:pStyle w:val="TM2"/>
             <w:tabs>
               <w:tab w:val="right" w:leader="dot" w:pos="9016"/>
             </w:tabs>
@@ -825,7 +828,7 @@
           <w:hyperlink w:anchor="_Toc123309484" w:history="1">
             <w:r>
               <w:rPr>
-                <w:rStyle w:val="Hyperlink"/>
+                <w:rStyle w:val="Lienhypertexte"/>
                 <w:noProof/>
                 <w:lang w:val="en-GB"/>
               </w:rPr>
@@ -883,7 +886,7 @@
         </w:p>
         <w:p>
           <w:pPr>
-            <w:pStyle w:val="TOC1"/>
+            <w:pStyle w:val="TM1"/>
             <w:tabs>
               <w:tab w:val="right" w:leader="dot" w:pos="9016"/>
             </w:tabs>
@@ -894,7 +897,7 @@
           <w:hyperlink w:anchor="_Toc123309485" w:history="1">
             <w:r>
               <w:rPr>
-                <w:rStyle w:val="Hyperlink"/>
+                <w:rStyle w:val="Lienhypertexte"/>
                 <w:noProof/>
                 <w:lang w:val="en-GB"/>
               </w:rPr>
@@ -952,7 +955,7 @@
         </w:p>
         <w:p>
           <w:pPr>
-            <w:pStyle w:val="TOC2"/>
+            <w:pStyle w:val="TM2"/>
             <w:tabs>
               <w:tab w:val="left" w:pos="660"/>
               <w:tab w:val="right" w:leader="dot" w:pos="9016"/>
@@ -964,7 +967,7 @@
           <w:hyperlink w:anchor="_Toc123309486" w:history="1">
             <w:r>
               <w:rPr>
-                <w:rStyle w:val="Hyperlink"/>
+                <w:rStyle w:val="Lienhypertexte"/>
                 <w:rFonts w:ascii="Calibri" w:hAnsi="Calibri" w:cs="Calibri"/>
                 <w:bCs/>
                 <w:noProof/>
@@ -980,7 +983,7 @@
             </w:r>
             <w:r>
               <w:rPr>
-                <w:rStyle w:val="Hyperlink"/>
+                <w:rStyle w:val="Lienhypertexte"/>
                 <w:b/>
                 <w:bCs/>
                 <w:noProof/>
@@ -1040,7 +1043,7 @@
         </w:p>
         <w:p>
           <w:pPr>
-            <w:pStyle w:val="TOC2"/>
+            <w:pStyle w:val="TM2"/>
             <w:tabs>
               <w:tab w:val="left" w:pos="660"/>
               <w:tab w:val="right" w:leader="dot" w:pos="9016"/>
@@ -1052,7 +1055,7 @@
           <w:hyperlink w:anchor="_Toc123309487" w:history="1">
             <w:r>
               <w:rPr>
-                <w:rStyle w:val="Hyperlink"/>
+                <w:rStyle w:val="Lienhypertexte"/>
                 <w:rFonts w:ascii="Calibri" w:hAnsi="Calibri" w:cs="Calibri"/>
                 <w:bCs/>
                 <w:noProof/>
@@ -1068,7 +1071,7 @@
             </w:r>
             <w:r>
               <w:rPr>
-                <w:rStyle w:val="Hyperlink"/>
+                <w:rStyle w:val="Lienhypertexte"/>
                 <w:b/>
                 <w:bCs/>
                 <w:noProof/>
@@ -1128,7 +1131,7 @@
         </w:p>
         <w:p>
           <w:pPr>
-            <w:pStyle w:val="TOC2"/>
+            <w:pStyle w:val="TM2"/>
             <w:tabs>
               <w:tab w:val="left" w:pos="660"/>
               <w:tab w:val="right" w:leader="dot" w:pos="9016"/>
@@ -1140,7 +1143,7 @@
           <w:hyperlink w:anchor="_Toc123309488" w:history="1">
             <w:r>
               <w:rPr>
-                <w:rStyle w:val="Hyperlink"/>
+                <w:rStyle w:val="Lienhypertexte"/>
                 <w:rFonts w:ascii="Calibri" w:hAnsi="Calibri" w:cs="Calibri"/>
                 <w:bCs/>
                 <w:noProof/>
@@ -1156,7 +1159,7 @@
             </w:r>
             <w:r>
               <w:rPr>
-                <w:rStyle w:val="Hyperlink"/>
+                <w:rStyle w:val="Lienhypertexte"/>
                 <w:b/>
                 <w:bCs/>
                 <w:noProof/>
@@ -1216,7 +1219,7 @@
         </w:p>
         <w:p>
           <w:pPr>
-            <w:pStyle w:val="TOC2"/>
+            <w:pStyle w:val="TM2"/>
             <w:tabs>
               <w:tab w:val="left" w:pos="660"/>
               <w:tab w:val="right" w:leader="dot" w:pos="9016"/>
@@ -1228,7 +1231,7 @@
           <w:hyperlink w:anchor="_Toc123309489" w:history="1">
             <w:r>
               <w:rPr>
-                <w:rStyle w:val="Hyperlink"/>
+                <w:rStyle w:val="Lienhypertexte"/>
                 <w:rFonts w:ascii="Calibri" w:hAnsi="Calibri" w:cs="Calibri"/>
                 <w:bCs/>
                 <w:noProof/>
@@ -1244,7 +1247,7 @@
             </w:r>
             <w:r>
               <w:rPr>
-                <w:rStyle w:val="Hyperlink"/>
+                <w:rStyle w:val="Lienhypertexte"/>
                 <w:b/>
                 <w:bCs/>
                 <w:noProof/>
@@ -1304,7 +1307,7 @@
         </w:p>
         <w:p>
           <w:pPr>
-            <w:pStyle w:val="TOC2"/>
+            <w:pStyle w:val="TM2"/>
             <w:tabs>
               <w:tab w:val="left" w:pos="660"/>
               <w:tab w:val="right" w:leader="dot" w:pos="9016"/>
@@ -1316,7 +1319,7 @@
           <w:hyperlink w:anchor="_Toc123309490" w:history="1">
             <w:r>
               <w:rPr>
-                <w:rStyle w:val="Hyperlink"/>
+                <w:rStyle w:val="Lienhypertexte"/>
                 <w:rFonts w:ascii="Calibri" w:hAnsi="Calibri" w:cs="Calibri"/>
                 <w:bCs/>
                 <w:noProof/>
@@ -1332,7 +1335,7 @@
             </w:r>
             <w:r>
               <w:rPr>
-                <w:rStyle w:val="Hyperlink"/>
+                <w:rStyle w:val="Lienhypertexte"/>
                 <w:b/>
                 <w:bCs/>
                 <w:noProof/>
@@ -1392,7 +1395,7 @@
         </w:p>
         <w:p>
           <w:pPr>
-            <w:pStyle w:val="TOC2"/>
+            <w:pStyle w:val="TM2"/>
             <w:tabs>
               <w:tab w:val="left" w:pos="660"/>
               <w:tab w:val="right" w:leader="dot" w:pos="9016"/>
@@ -1404,7 +1407,7 @@
           <w:hyperlink w:anchor="_Toc123309491" w:history="1">
             <w:r>
               <w:rPr>
-                <w:rStyle w:val="Hyperlink"/>
+                <w:rStyle w:val="Lienhypertexte"/>
                 <w:rFonts w:ascii="Calibri" w:hAnsi="Calibri" w:cs="Calibri"/>
                 <w:bCs/>
                 <w:noProof/>
@@ -1420,7 +1423,7 @@
             </w:r>
             <w:r>
               <w:rPr>
-                <w:rStyle w:val="Hyperlink"/>
+                <w:rStyle w:val="Lienhypertexte"/>
                 <w:b/>
                 <w:bCs/>
                 <w:noProof/>
@@ -1480,7 +1483,7 @@
         </w:p>
         <w:p>
           <w:pPr>
-            <w:pStyle w:val="TOC2"/>
+            <w:pStyle w:val="TM2"/>
             <w:tabs>
               <w:tab w:val="left" w:pos="660"/>
               <w:tab w:val="right" w:leader="dot" w:pos="9016"/>
@@ -1492,7 +1495,7 @@
           <w:hyperlink w:anchor="_Toc123309492" w:history="1">
             <w:r>
               <w:rPr>
-                <w:rStyle w:val="Hyperlink"/>
+                <w:rStyle w:val="Lienhypertexte"/>
                 <w:rFonts w:ascii="Calibri" w:hAnsi="Calibri" w:cs="Calibri"/>
                 <w:bCs/>
                 <w:noProof/>
@@ -1508,7 +1511,7 @@
             </w:r>
             <w:r>
               <w:rPr>
-                <w:rStyle w:val="Hyperlink"/>
+                <w:rStyle w:val="Lienhypertexte"/>
                 <w:b/>
                 <w:bCs/>
                 <w:noProof/>
@@ -1568,7 +1571,7 @@
         </w:p>
         <w:p>
           <w:pPr>
-            <w:pStyle w:val="TOC1"/>
+            <w:pStyle w:val="TM1"/>
             <w:tabs>
               <w:tab w:val="right" w:leader="dot" w:pos="9016"/>
             </w:tabs>
@@ -1579,7 +1582,7 @@
           <w:hyperlink w:anchor="_Toc123309493" w:history="1">
             <w:r>
               <w:rPr>
-                <w:rStyle w:val="Hyperlink"/>
+                <w:rStyle w:val="Lienhypertexte"/>
                 <w:noProof/>
                 <w:lang w:val="en-GB"/>
               </w:rPr>
@@ -1637,7 +1640,7 @@
         </w:p>
         <w:p>
           <w:pPr>
-            <w:pStyle w:val="TOC1"/>
+            <w:pStyle w:val="TM1"/>
             <w:tabs>
               <w:tab w:val="right" w:leader="dot" w:pos="9016"/>
             </w:tabs>
@@ -1648,7 +1651,7 @@
           <w:hyperlink w:anchor="_Toc123309494" w:history="1">
             <w:r>
               <w:rPr>
-                <w:rStyle w:val="Hyperlink"/>
+                <w:rStyle w:val="Lienhypertexte"/>
                 <w:noProof/>
                 <w:lang w:val="en-GB"/>
               </w:rPr>
@@ -1706,7 +1709,7 @@
         </w:p>
         <w:p>
           <w:pPr>
-            <w:pStyle w:val="TOC1"/>
+            <w:pStyle w:val="TM1"/>
             <w:tabs>
               <w:tab w:val="right" w:leader="dot" w:pos="9016"/>
             </w:tabs>
@@ -1717,7 +1720,7 @@
           <w:hyperlink w:anchor="_Toc123309495" w:history="1">
             <w:r>
               <w:rPr>
-                <w:rStyle w:val="Hyperlink"/>
+                <w:rStyle w:val="Lienhypertexte"/>
                 <w:noProof/>
                 <w:lang w:val="en-GB"/>
               </w:rPr>
@@ -1775,7 +1778,7 @@
         </w:p>
         <w:p>
           <w:pPr>
-            <w:pStyle w:val="TOC1"/>
+            <w:pStyle w:val="TM1"/>
             <w:tabs>
               <w:tab w:val="right" w:leader="dot" w:pos="9016"/>
             </w:tabs>
@@ -1786,7 +1789,7 @@
           <w:hyperlink w:anchor="_Toc123309496" w:history="1">
             <w:r>
               <w:rPr>
-                <w:rStyle w:val="Hyperlink"/>
+                <w:rStyle w:val="Lienhypertexte"/>
                 <w:noProof/>
                 <w:lang w:val="en-GB"/>
               </w:rPr>
@@ -1854,86 +1857,20 @@
         </w:p>
       </w:sdtContent>
     </w:sdt>
-    <w:p>
-      <w:pPr>
-        <w:rPr>
-          <w:lang w:val="fr-FR"/>
-        </w:rPr>
-      </w:pPr>
-    </w:p>
-    <w:p>
-      <w:pPr>
-        <w:rPr>
-          <w:lang w:val="fr-FR"/>
-        </w:rPr>
-      </w:pPr>
-    </w:p>
-    <w:p>
-      <w:pPr>
-        <w:rPr>
-          <w:lang w:val="fr-FR"/>
-        </w:rPr>
-      </w:pPr>
-    </w:p>
-    <w:p>
-      <w:pPr>
-        <w:rPr>
-          <w:lang w:val="fr-FR"/>
-        </w:rPr>
-      </w:pPr>
-    </w:p>
-    <w:p>
-      <w:pPr>
-        <w:rPr>
-          <w:lang w:val="fr-FR"/>
-        </w:rPr>
-      </w:pPr>
-    </w:p>
-    <w:p>
-      <w:pPr>
-        <w:rPr>
-          <w:lang w:val="fr-FR"/>
-        </w:rPr>
-      </w:pPr>
-    </w:p>
-    <w:p>
-      <w:pPr>
-        <w:rPr>
-          <w:lang w:val="fr-FR"/>
-        </w:rPr>
-      </w:pPr>
-    </w:p>
-    <w:p>
-      <w:pPr>
-        <w:rPr>
-          <w:lang w:val="fr-FR"/>
-        </w:rPr>
-      </w:pPr>
-    </w:p>
-    <w:p>
-      <w:pPr>
-        <w:rPr>
-          <w:lang w:val="fr-FR"/>
-        </w:rPr>
-      </w:pPr>
-    </w:p>
-    <w:p>
-      <w:pPr>
-        <w:rPr>
-          <w:lang w:val="fr-FR"/>
-        </w:rPr>
-      </w:pPr>
-    </w:p>
-    <w:p>
-      <w:pPr>
-        <w:rPr>
-          <w:lang w:val="fr-FR"/>
-        </w:rPr>
-      </w:pPr>
-    </w:p>
-    <w:p>
-      <w:pPr>
-        <w:pStyle w:val="Heading1"/>
+    <w:p/>
+    <w:p/>
+    <w:p/>
+    <w:p/>
+    <w:p/>
+    <w:p/>
+    <w:p/>
+    <w:p/>
+    <w:p/>
+    <w:p/>
+    <w:p/>
+    <w:p>
+      <w:pPr>
+        <w:pStyle w:val="Titre1"/>
         <w:rPr>
           <w:lang w:val="en-GB"/>
         </w:rPr>
@@ -2042,7 +1979,7 @@
     </w:p>
     <w:p>
       <w:pPr>
-        <w:pStyle w:val="Heading1"/>
+        <w:pStyle w:val="Titre1"/>
         <w:rPr>
           <w:lang w:val="en-GB"/>
         </w:rPr>
@@ -2052,19 +1989,7 @@
         <w:rPr>
           <w:lang w:val="en-GB"/>
         </w:rPr>
-        <w:t>2</w:t>
-      </w:r>
-      <w:r>
-        <w:rPr>
-          <w:lang w:val="en-GB"/>
-        </w:rPr>
-        <w:t xml:space="preserve">. </w:t>
-      </w:r>
-      <w:r>
-        <w:rPr>
-          <w:lang w:val="en-GB"/>
-        </w:rPr>
-        <w:t>Contact</w:t>
+        <w:t>2. Contact</w:t>
       </w:r>
       <w:bookmarkEnd w:id="1"/>
     </w:p>
@@ -2083,7 +2008,7 @@
       <w:hyperlink r:id="rId6" w:history="1">
         <w:r>
           <w:rPr>
-            <w:rStyle w:val="Hyperlink"/>
+            <w:rStyle w:val="Lienhypertexte"/>
             <w:lang w:val="en-GB"/>
           </w:rPr>
           <w:t>privacy@electricgo.com</w:t>
@@ -2125,7 +2050,7 @@
       <w:hyperlink r:id="rId7" w:history="1">
         <w:r>
           <w:rPr>
-            <w:rStyle w:val="Hyperlink"/>
+            <w:rStyle w:val="Lienhypertexte"/>
             <w:lang w:val="en-GB"/>
           </w:rPr>
           <w:t>benmorprivacy@electricgo.com</w:t>
@@ -2147,7 +2072,7 @@
     </w:p>
     <w:p>
       <w:pPr>
-        <w:pStyle w:val="Heading1"/>
+        <w:pStyle w:val="Titre1"/>
         <w:rPr>
           <w:lang w:val="en-GB"/>
         </w:rPr>
@@ -2171,7 +2096,7 @@
     </w:p>
     <w:p>
       <w:pPr>
-        <w:pStyle w:val="Heading2"/>
+        <w:pStyle w:val="Titre2"/>
         <w:rPr>
           <w:lang w:val="en-GB"/>
         </w:rPr>
@@ -2234,7 +2159,7 @@
     </w:p>
     <w:p>
       <w:pPr>
-        <w:pStyle w:val="Heading2"/>
+        <w:pStyle w:val="Titre2"/>
         <w:rPr>
           <w:lang w:val="en-GB"/>
         </w:rPr>
@@ -2289,7 +2214,7 @@
     </w:p>
     <w:p>
       <w:pPr>
-        <w:pStyle w:val="ListParagraph"/>
+        <w:pStyle w:val="Paragraphedeliste"/>
         <w:numPr>
           <w:ilvl w:val="0"/>
           <w:numId w:val="1"/>
@@ -2307,7 +2232,7 @@
     </w:p>
     <w:p>
       <w:pPr>
-        <w:pStyle w:val="ListParagraph"/>
+        <w:pStyle w:val="Paragraphedeliste"/>
         <w:numPr>
           <w:ilvl w:val="0"/>
           <w:numId w:val="1"/>
@@ -2325,7 +2250,7 @@
     </w:p>
     <w:p>
       <w:pPr>
-        <w:pStyle w:val="ListParagraph"/>
+        <w:pStyle w:val="Paragraphedeliste"/>
         <w:numPr>
           <w:ilvl w:val="0"/>
           <w:numId w:val="1"/>
@@ -2343,7 +2268,7 @@
     </w:p>
     <w:p>
       <w:pPr>
-        <w:pStyle w:val="ListParagraph"/>
+        <w:pStyle w:val="Paragraphedeliste"/>
         <w:numPr>
           <w:ilvl w:val="0"/>
           <w:numId w:val="1"/>
@@ -2368,7 +2293,7 @@
     </w:p>
     <w:p>
       <w:pPr>
-        <w:pStyle w:val="Heading2"/>
+        <w:pStyle w:val="Titre2"/>
         <w:rPr>
           <w:lang w:val="en-GB"/>
         </w:rPr>
@@ -2454,7 +2379,7 @@
     </w:p>
     <w:p>
       <w:pPr>
-        <w:pStyle w:val="Heading2"/>
+        <w:pStyle w:val="Titre2"/>
         <w:rPr>
           <w:lang w:val="en-GB"/>
         </w:rPr>
@@ -2569,7 +2494,7 @@
       <w:hyperlink r:id="rId8" w:history="1">
         <w:r>
           <w:rPr>
-            <w:rStyle w:val="Hyperlink"/>
+            <w:rStyle w:val="Lienhypertexte"/>
             <w:lang w:val="en-GB"/>
           </w:rPr>
           <w:t>privacy@electricgo.com</w:t>
@@ -2584,7 +2509,7 @@
     </w:p>
     <w:p>
       <w:pPr>
-        <w:pStyle w:val="Heading2"/>
+        <w:pStyle w:val="Titre2"/>
         <w:rPr>
           <w:lang w:val="en-GB"/>
         </w:rPr>
@@ -2666,7 +2591,7 @@
     </w:p>
     <w:p>
       <w:pPr>
-        <w:pStyle w:val="ListParagraph"/>
+        <w:pStyle w:val="Paragraphedeliste"/>
         <w:numPr>
           <w:ilvl w:val="0"/>
           <w:numId w:val="1"/>
@@ -2684,7 +2609,7 @@
     </w:p>
     <w:p>
       <w:pPr>
-        <w:pStyle w:val="ListParagraph"/>
+        <w:pStyle w:val="Paragraphedeliste"/>
         <w:numPr>
           <w:ilvl w:val="0"/>
           <w:numId w:val="1"/>
@@ -2702,7 +2627,7 @@
     </w:p>
     <w:p>
       <w:pPr>
-        <w:pStyle w:val="ListParagraph"/>
+        <w:pStyle w:val="Paragraphedeliste"/>
         <w:numPr>
           <w:ilvl w:val="0"/>
           <w:numId w:val="1"/>
@@ -2732,7 +2657,7 @@
     </w:p>
     <w:p>
       <w:pPr>
-        <w:pStyle w:val="ListParagraph"/>
+        <w:pStyle w:val="Paragraphedeliste"/>
         <w:numPr>
           <w:ilvl w:val="0"/>
           <w:numId w:val="1"/>
@@ -2762,7 +2687,7 @@
     </w:p>
     <w:p>
       <w:pPr>
-        <w:pStyle w:val="ListParagraph"/>
+        <w:pStyle w:val="Paragraphedeliste"/>
         <w:numPr>
           <w:ilvl w:val="0"/>
           <w:numId w:val="1"/>
@@ -2799,7 +2724,7 @@
     </w:p>
     <w:p>
       <w:pPr>
-        <w:pStyle w:val="Heading2"/>
+        <w:pStyle w:val="Titre2"/>
         <w:rPr>
           <w:lang w:val="en-GB"/>
         </w:rPr>
@@ -2869,15 +2794,15 @@
     </w:p>
     <w:p>
       <w:pPr>
-        <w:pStyle w:val="Heading1"/>
-        <w:rPr>
-          <w:lang w:val="en-GB"/>
-        </w:rPr>
-      </w:pPr>
-    </w:p>
-    <w:p>
-      <w:pPr>
-        <w:pStyle w:val="Heading1"/>
+        <w:pStyle w:val="Titre1"/>
+        <w:rPr>
+          <w:lang w:val="en-GB"/>
+        </w:rPr>
+      </w:pPr>
+    </w:p>
+    <w:p>
+      <w:pPr>
+        <w:pStyle w:val="Titre1"/>
         <w:rPr>
           <w:lang w:val="en-GB"/>
         </w:rPr>
@@ -2893,13 +2818,7 @@
         <w:rPr>
           <w:lang w:val="en-GB"/>
         </w:rPr>
-        <w:t xml:space="preserve">. </w:t>
-      </w:r>
-      <w:r>
-        <w:rPr>
-          <w:lang w:val="en-GB"/>
-        </w:rPr>
-        <w:t>Your User Rights</w:t>
+        <w:t>. Your User Rights</w:t>
       </w:r>
       <w:bookmarkEnd w:id="10"/>
     </w:p>
@@ -2956,7 +2875,7 @@
     </w:p>
     <w:p>
       <w:pPr>
-        <w:pStyle w:val="Heading2"/>
+        <w:pStyle w:val="Titre2"/>
         <w:numPr>
           <w:ilvl w:val="0"/>
           <w:numId w:val="1"/>
@@ -2982,7 +2901,7 @@
     </w:p>
     <w:p>
       <w:pPr>
-        <w:pStyle w:val="ListParagraph"/>
+        <w:pStyle w:val="Paragraphedeliste"/>
         <w:rPr>
           <w:lang w:val="en-GB"/>
         </w:rPr>
@@ -2996,7 +2915,7 @@
       <w:hyperlink w:anchor="_3._Processing_of" w:history="1">
         <w:r>
           <w:rPr>
-            <w:rStyle w:val="Hyperlink"/>
+            <w:rStyle w:val="Lienhypertexte"/>
             <w:lang w:val="en-GB"/>
           </w:rPr>
           <w:t>3. Processing of Personal Data.</w:t>
@@ -3005,7 +2924,7 @@
     </w:p>
     <w:p>
       <w:pPr>
-        <w:pStyle w:val="Heading2"/>
+        <w:pStyle w:val="Titre2"/>
         <w:numPr>
           <w:ilvl w:val="0"/>
           <w:numId w:val="1"/>
@@ -3031,7 +2950,7 @@
     </w:p>
     <w:p>
       <w:pPr>
-        <w:pStyle w:val="ListParagraph"/>
+        <w:pStyle w:val="Paragraphedeliste"/>
         <w:rPr>
           <w:lang w:val="en-GB"/>
         </w:rPr>
@@ -3045,7 +2964,7 @@
       <w:hyperlink r:id="rId9" w:history="1">
         <w:r>
           <w:rPr>
-            <w:rStyle w:val="Hyperlink"/>
+            <w:rStyle w:val="Lienhypertexte"/>
             <w:lang w:val="en-GB"/>
           </w:rPr>
           <w:t>privacy@electricgo.com</w:t>
@@ -3072,7 +2991,7 @@
     </w:p>
     <w:p>
       <w:pPr>
-        <w:pStyle w:val="Heading2"/>
+        <w:pStyle w:val="Titre2"/>
         <w:numPr>
           <w:ilvl w:val="0"/>
           <w:numId w:val="1"/>
@@ -3098,7 +3017,7 @@
     </w:p>
     <w:p>
       <w:pPr>
-        <w:pStyle w:val="ListParagraph"/>
+        <w:pStyle w:val="Paragraphedeliste"/>
         <w:rPr>
           <w:lang w:val="en-GB"/>
         </w:rPr>
@@ -3112,7 +3031,7 @@
       <w:hyperlink r:id="rId10" w:history="1">
         <w:r>
           <w:rPr>
-            <w:rStyle w:val="Hyperlink"/>
+            <w:rStyle w:val="Lienhypertexte"/>
             <w:lang w:val="en-GB"/>
           </w:rPr>
           <w:t>privacy@electricgo.com</w:t>
@@ -3127,15 +3046,15 @@
     </w:p>
     <w:p>
       <w:pPr>
-        <w:pStyle w:val="ListParagraph"/>
-        <w:rPr>
-          <w:lang w:val="en-GB"/>
-        </w:rPr>
-      </w:pPr>
-    </w:p>
-    <w:p>
-      <w:pPr>
-        <w:pStyle w:val="Heading2"/>
+        <w:pStyle w:val="Paragraphedeliste"/>
+        <w:rPr>
+          <w:lang w:val="en-GB"/>
+        </w:rPr>
+      </w:pPr>
+    </w:p>
+    <w:p>
+      <w:pPr>
+        <w:pStyle w:val="Titre2"/>
         <w:numPr>
           <w:ilvl w:val="0"/>
           <w:numId w:val="1"/>
@@ -3162,7 +3081,7 @@
     </w:p>
     <w:p>
       <w:pPr>
-        <w:pStyle w:val="ListParagraph"/>
+        <w:pStyle w:val="Paragraphedeliste"/>
         <w:rPr>
           <w:lang w:val="en-GB"/>
         </w:rPr>
@@ -3200,7 +3119,7 @@
       <w:hyperlink r:id="rId11" w:history="1">
         <w:r>
           <w:rPr>
-            <w:rStyle w:val="Hyperlink"/>
+            <w:rStyle w:val="Lienhypertexte"/>
             <w:lang w:val="en-GB"/>
           </w:rPr>
           <w:t>privacy@electricgo.com</w:t>
@@ -3221,7 +3140,7 @@
     </w:p>
     <w:p>
       <w:pPr>
-        <w:pStyle w:val="Heading2"/>
+        <w:pStyle w:val="Titre2"/>
         <w:numPr>
           <w:ilvl w:val="0"/>
           <w:numId w:val="1"/>
@@ -3247,7 +3166,7 @@
     </w:p>
     <w:p>
       <w:pPr>
-        <w:pStyle w:val="ListParagraph"/>
+        <w:pStyle w:val="Paragraphedeliste"/>
         <w:rPr>
           <w:lang w:val="en-GB"/>
         </w:rPr>
@@ -3275,7 +3194,7 @@
     </w:p>
     <w:p>
       <w:pPr>
-        <w:pStyle w:val="ListParagraph"/>
+        <w:pStyle w:val="Paragraphedeliste"/>
         <w:rPr>
           <w:lang w:val="en-GB"/>
         </w:rPr>
@@ -3289,7 +3208,7 @@
     </w:p>
     <w:p>
       <w:pPr>
-        <w:pStyle w:val="ListParagraph"/>
+        <w:pStyle w:val="Paragraphedeliste"/>
         <w:rPr>
           <w:lang w:val="en-GB"/>
         </w:rPr>
@@ -3303,7 +3222,7 @@
       <w:hyperlink r:id="rId12" w:history="1">
         <w:r>
           <w:rPr>
-            <w:rStyle w:val="Hyperlink"/>
+            <w:rStyle w:val="Lienhypertexte"/>
             <w:lang w:val="en-GB"/>
           </w:rPr>
           <w:t>privacy@electricgo.com</w:t>
@@ -3313,24 +3232,12 @@
         <w:rPr>
           <w:lang w:val="en-GB"/>
         </w:rPr>
-        <w:t>, please include “</w:t>
-      </w:r>
-      <w:r>
-        <w:rPr>
-          <w:lang w:val="en-GB"/>
-        </w:rPr>
-        <w:t>Restriction of processing</w:t>
-      </w:r>
-      <w:r>
-        <w:rPr>
-          <w:lang w:val="en-GB"/>
-        </w:rPr>
-        <w:t>” in the title. We will respond to you within a month.</w:t>
-      </w:r>
-    </w:p>
-    <w:p>
-      <w:pPr>
-        <w:pStyle w:val="Heading2"/>
+        <w:t>, please include “Restriction of processing” in the title. We will respond to you within a month.</w:t>
+      </w:r>
+    </w:p>
+    <w:p>
+      <w:pPr>
+        <w:pStyle w:val="Titre2"/>
         <w:numPr>
           <w:ilvl w:val="0"/>
           <w:numId w:val="1"/>
@@ -3356,7 +3263,7 @@
     </w:p>
     <w:p>
       <w:pPr>
-        <w:pStyle w:val="ListParagraph"/>
+        <w:pStyle w:val="Paragraphedeliste"/>
         <w:rPr>
           <w:lang w:val="en-GB"/>
         </w:rPr>
@@ -3370,7 +3277,7 @@
     </w:p>
     <w:p>
       <w:pPr>
-        <w:pStyle w:val="ListParagraph"/>
+        <w:pStyle w:val="Paragraphedeliste"/>
         <w:rPr>
           <w:lang w:val="en-GB"/>
         </w:rPr>
@@ -3384,7 +3291,7 @@
       <w:hyperlink r:id="rId13" w:history="1">
         <w:r>
           <w:rPr>
-            <w:rStyle w:val="Hyperlink"/>
+            <w:rStyle w:val="Lienhypertexte"/>
             <w:lang w:val="en-GB"/>
           </w:rPr>
           <w:t>privacy@electricgo.com</w:t>
@@ -3394,24 +3301,12 @@
         <w:rPr>
           <w:lang w:val="en-GB"/>
         </w:rPr>
-        <w:t>, please include “</w:t>
-      </w:r>
-      <w:r>
-        <w:rPr>
-          <w:lang w:val="en-GB"/>
-        </w:rPr>
-        <w:t>Portability/Data Copy</w:t>
-      </w:r>
-      <w:r>
-        <w:rPr>
-          <w:lang w:val="en-GB"/>
-        </w:rPr>
-        <w:t>” in the title. We will respond to you within a month.</w:t>
-      </w:r>
-    </w:p>
-    <w:p>
-      <w:pPr>
-        <w:pStyle w:val="Heading2"/>
+        <w:t>, please include “Portability/Data Copy” in the title. We will respond to you within a month.</w:t>
+      </w:r>
+    </w:p>
+    <w:p>
+      <w:pPr>
+        <w:pStyle w:val="Titre2"/>
         <w:numPr>
           <w:ilvl w:val="0"/>
           <w:numId w:val="1"/>
@@ -3437,7 +3332,7 @@
     </w:p>
     <w:p>
       <w:pPr>
-        <w:pStyle w:val="ListParagraph"/>
+        <w:pStyle w:val="Paragraphedeliste"/>
         <w:rPr>
           <w:lang w:val="en-GB"/>
         </w:rPr>
@@ -3451,7 +3346,7 @@
       <w:hyperlink r:id="rId14" w:history="1">
         <w:r>
           <w:rPr>
-            <w:rStyle w:val="Hyperlink"/>
+            <w:rStyle w:val="Lienhypertexte"/>
             <w:lang w:val="en-GB"/>
           </w:rPr>
           <w:t>privacy@electricgo.com</w:t>
@@ -3461,40 +3356,28 @@
         <w:rPr>
           <w:lang w:val="en-GB"/>
         </w:rPr>
-        <w:t>, please include “</w:t>
-      </w:r>
-      <w:r>
-        <w:rPr>
-          <w:lang w:val="en-GB"/>
-        </w:rPr>
-        <w:t>Object</w:t>
-      </w:r>
-      <w:r>
-        <w:rPr>
-          <w:lang w:val="en-GB"/>
-        </w:rPr>
-        <w:t>” in the title. We will respond to you within a month.</w:t>
-      </w:r>
-    </w:p>
-    <w:p>
-      <w:pPr>
-        <w:pStyle w:val="ListParagraph"/>
-        <w:rPr>
-          <w:lang w:val="en-GB"/>
-        </w:rPr>
-      </w:pPr>
-    </w:p>
-    <w:p>
-      <w:pPr>
-        <w:pStyle w:val="ListParagraph"/>
-        <w:rPr>
-          <w:lang w:val="en-GB"/>
-        </w:rPr>
-      </w:pPr>
-    </w:p>
-    <w:p>
-      <w:pPr>
-        <w:pStyle w:val="Heading1"/>
+        <w:t>, please include “Object” in the title. We will respond to you within a month.</w:t>
+      </w:r>
+    </w:p>
+    <w:p>
+      <w:pPr>
+        <w:pStyle w:val="Paragraphedeliste"/>
+        <w:rPr>
+          <w:lang w:val="en-GB"/>
+        </w:rPr>
+      </w:pPr>
+    </w:p>
+    <w:p>
+      <w:pPr>
+        <w:pStyle w:val="Paragraphedeliste"/>
+        <w:rPr>
+          <w:lang w:val="en-GB"/>
+        </w:rPr>
+      </w:pPr>
+    </w:p>
+    <w:p>
+      <w:pPr>
+        <w:pStyle w:val="Titre1"/>
         <w:rPr>
           <w:lang w:val="en-GB"/>
         </w:rPr>
@@ -3504,255 +3387,1369 @@
         <w:rPr>
           <w:lang w:val="en-GB"/>
         </w:rPr>
-        <w:t>5</w:t>
-      </w:r>
-      <w:r>
-        <w:rPr>
-          <w:lang w:val="en-GB"/>
-        </w:rPr>
+        <w:t>5. Data Security</w:t>
+      </w:r>
+      <w:bookmarkEnd w:id="18"/>
+    </w:p>
+    <w:p>
+      <w:pPr>
+        <w:rPr>
+          <w:lang w:val="en-GB"/>
+        </w:rPr>
+      </w:pPr>
+      <w:r>
+        <w:rPr>
+          <w:lang w:val="en-GB"/>
+        </w:rPr>
+        <w:t>In order to guarantee the confidentiality, integrity and availability of the data collected, the latter can only be consulted, edited and modified by an administrator authenticated as such. For this, an authentication system has been set up to guarantee the identity of each user, and to make certain critical actions available or not depending on the type of user.</w:t>
+      </w:r>
+    </w:p>
+    <w:p>
+      <w:pPr>
+        <w:rPr>
+          <w:lang w:val="en-GB"/>
+        </w:rPr>
+      </w:pPr>
+      <w:r>
+        <w:rPr>
+          <w:lang w:val="en-GB"/>
+        </w:rPr>
+        <w:t>Moreover, in order to guarantee the confidentiality of passwords, they are stored in the form of a hash and pass through a communication tunnel encrypted using the TLS/SSL protocol, which can be identified by the padlock in the URL bar.</w:t>
+      </w:r>
+    </w:p>
+    <w:p>
+      <w:pPr>
+        <w:rPr>
+          <w:lang w:val="en-GB"/>
+        </w:rPr>
+      </w:pPr>
+      <w:r>
+        <w:rPr>
+          <w:lang w:val="en-GB"/>
+        </w:rPr>
+        <w:t xml:space="preserve">Finally, </w:t>
+      </w:r>
+      <w:proofErr w:type="spellStart"/>
+      <w:r>
+        <w:rPr>
+          <w:lang w:val="en-GB"/>
+        </w:rPr>
+        <w:t>ElectricGo</w:t>
+      </w:r>
+      <w:proofErr w:type="spellEnd"/>
+      <w:r>
+        <w:rPr>
+          <w:lang w:val="en-GB"/>
+        </w:rPr>
+        <w:t xml:space="preserve"> commits to periodic backups of its users' personal data on physically separate servers in order to be more responsive in the event of a data breach and to always be able to meet the privacy needs of its users</w:t>
+      </w:r>
+      <w:r>
+        <w:rPr>
+          <w:lang w:val="en-GB"/>
+        </w:rPr>
+        <w:t>.</w:t>
+      </w:r>
+    </w:p>
+    <w:p/>
+    <w:p>
+      <w:pPr>
+        <w:pStyle w:val="Titre1"/>
+        <w:rPr>
+          <w:lang w:val="en-GB"/>
+        </w:rPr>
+      </w:pPr>
+      <w:bookmarkStart w:id="19" w:name="_Toc123309494"/>
+      <w:r>
+        <w:rPr>
+          <w:lang w:val="en-GB"/>
+        </w:rPr>
+        <w:t>6. Data Breaches</w:t>
+      </w:r>
+      <w:bookmarkEnd w:id="19"/>
+    </w:p>
+    <w:p>
+      <w:pPr>
+        <w:rPr>
+          <w:lang w:val="en-GB"/>
+        </w:rPr>
+      </w:pPr>
+      <w:r>
+        <w:rPr>
+          <w:lang w:val="en-GB"/>
+        </w:rPr>
+        <w:t>Despite all the care taken to ensure the security of our users' personal data, it can happen that data leaks occur.</w:t>
+      </w:r>
+    </w:p>
+    <w:p>
+      <w:pPr>
+        <w:rPr>
+          <w:lang w:val="en-GB"/>
+        </w:rPr>
+      </w:pPr>
+      <w:r>
+        <w:rPr>
+          <w:lang w:val="en-GB"/>
+        </w:rPr>
+        <w:lastRenderedPageBreak/>
+        <w:t>When this happens, we are committed to keeping the relevant local supervisory authorities informed. Depending on the severity of the leak, we may inform users of the existence of the leak, as well as the nature of the information involved.</w:t>
+      </w:r>
+    </w:p>
+    <w:p>
+      <w:pPr>
+        <w:rPr>
+          <w:lang w:val="en-GB"/>
+        </w:rPr>
+      </w:pPr>
+      <w:r>
+        <w:rPr>
+          <w:lang w:val="en-GB"/>
+        </w:rPr>
+        <w:t>To prevent data leaks, we have several tools in place. On the one hand, our servers are equipped with firewalls that prevent intrusions and record all activity related to the access of machines and their resources. In addition, our servers are equipped with systems that protect them from brute-force attacks by ignoring repeated requests to our services. Any intrusion will be reported to us by email as soon as it is detected.</w:t>
+      </w:r>
+      <w:r>
+        <w:rPr>
+          <w:lang w:val="en-GB"/>
+        </w:rPr>
+        <w:t xml:space="preserve"> Moreover, for legal and security reasons, we register all access to our service and the source </w:t>
+      </w:r>
+      <w:proofErr w:type="spellStart"/>
+      <w:r>
+        <w:rPr>
+          <w:lang w:val="en-GB"/>
+        </w:rPr>
+        <w:t>ip</w:t>
+      </w:r>
+      <w:proofErr w:type="spellEnd"/>
+      <w:r>
+        <w:rPr>
+          <w:lang w:val="en-GB"/>
+        </w:rPr>
+        <w:t xml:space="preserve"> address in a log file. Finally, every activity on the servers is registered into log files for some amount of time.</w:t>
+      </w:r>
+    </w:p>
+    <w:p>
+      <w:pPr>
+        <w:rPr>
+          <w:lang w:val="en-GB"/>
+        </w:rPr>
+      </w:pPr>
+      <w:r>
+        <w:rPr>
+          <w:lang w:val="en-GB"/>
+        </w:rPr>
+        <w:t>In the event of a data leak, we will follow the following plan</w:t>
+      </w:r>
+      <w:r>
+        <w:rPr>
+          <w:lang w:val="en-GB"/>
+        </w:rPr>
+        <w:t>:</w:t>
+      </w:r>
+    </w:p>
+    <w:p>
+      <w:pPr>
+        <w:pStyle w:val="Paragraphedeliste"/>
+        <w:numPr>
+          <w:ilvl w:val="0"/>
+          <w:numId w:val="1"/>
+        </w:numPr>
+        <w:rPr>
+          <w:lang w:val="en-GB"/>
+        </w:rPr>
+      </w:pPr>
+      <w:r>
+        <w:rPr>
+          <w:lang w:val="en-GB"/>
+        </w:rPr>
+        <w:t>Identification and assessment of the severity of the leak:</w:t>
+      </w:r>
+    </w:p>
+    <w:p>
+      <w:pPr>
+        <w:ind w:left="720"/>
+        <w:rPr>
+          <w:lang w:val="en-GB"/>
+        </w:rPr>
+      </w:pPr>
+      <w:r>
+        <w:t xml:space="preserve">In </w:t>
+      </w:r>
+      <w:proofErr w:type="spellStart"/>
+      <w:r>
+        <w:t>order</w:t>
+      </w:r>
+      <w:proofErr w:type="spellEnd"/>
+      <w:r>
+        <w:t xml:space="preserve"> to </w:t>
+      </w:r>
+      <w:proofErr w:type="spellStart"/>
+      <w:r>
+        <w:t>identify</w:t>
+      </w:r>
+      <w:proofErr w:type="spellEnd"/>
+      <w:r>
+        <w:t xml:space="preserve"> the </w:t>
+      </w:r>
+      <w:proofErr w:type="spellStart"/>
+      <w:r>
+        <w:t>extent</w:t>
+      </w:r>
+      <w:proofErr w:type="spellEnd"/>
+      <w:r>
+        <w:t xml:space="preserve"> of the damage, </w:t>
+      </w:r>
+      <w:proofErr w:type="spellStart"/>
+      <w:r>
+        <w:t>we</w:t>
+      </w:r>
+      <w:proofErr w:type="spellEnd"/>
+      <w:r>
+        <w:t xml:space="preserve"> </w:t>
+      </w:r>
+      <w:proofErr w:type="spellStart"/>
+      <w:r>
+        <w:t>will</w:t>
+      </w:r>
+      <w:proofErr w:type="spellEnd"/>
+      <w:r>
+        <w:t xml:space="preserve"> </w:t>
+      </w:r>
+      <w:proofErr w:type="spellStart"/>
+      <w:r>
+        <w:t>identify</w:t>
+      </w:r>
+      <w:proofErr w:type="spellEnd"/>
+      <w:r>
+        <w:t xml:space="preserve"> the nature of the </w:t>
+      </w:r>
+      <w:proofErr w:type="spellStart"/>
+      <w:r>
+        <w:t>leaked</w:t>
+      </w:r>
+      <w:proofErr w:type="spellEnd"/>
+      <w:r>
+        <w:t xml:space="preserve"> data (</w:t>
+      </w:r>
+      <w:proofErr w:type="spellStart"/>
+      <w:r>
+        <w:t>names</w:t>
+      </w:r>
+      <w:proofErr w:type="spellEnd"/>
+      <w:r>
+        <w:t xml:space="preserve">, </w:t>
+      </w:r>
+      <w:proofErr w:type="spellStart"/>
+      <w:r>
+        <w:t>passwords</w:t>
+      </w:r>
+      <w:proofErr w:type="spellEnd"/>
+      <w:r>
+        <w:t xml:space="preserve">, phone </w:t>
+      </w:r>
+      <w:proofErr w:type="spellStart"/>
+      <w:r>
+        <w:t>numbers</w:t>
+      </w:r>
+      <w:proofErr w:type="spellEnd"/>
+      <w:r>
+        <w:t xml:space="preserve">, </w:t>
+      </w:r>
+      <w:proofErr w:type="spellStart"/>
+      <w:r>
+        <w:t>decryption</w:t>
+      </w:r>
+      <w:proofErr w:type="spellEnd"/>
+      <w:r>
+        <w:t xml:space="preserve"> keys, etc.) as </w:t>
+      </w:r>
+      <w:proofErr w:type="spellStart"/>
+      <w:r>
+        <w:t>well</w:t>
+      </w:r>
+      <w:proofErr w:type="spellEnd"/>
+      <w:r>
+        <w:t xml:space="preserve"> as the </w:t>
+      </w:r>
+      <w:proofErr w:type="spellStart"/>
+      <w:r>
+        <w:t>quantity</w:t>
+      </w:r>
+      <w:proofErr w:type="spellEnd"/>
+      <w:r>
+        <w:t xml:space="preserve"> </w:t>
+      </w:r>
+      <w:proofErr w:type="spellStart"/>
+      <w:r>
+        <w:t>leaked</w:t>
+      </w:r>
+      <w:proofErr w:type="spellEnd"/>
+      <w:r>
+        <w:t xml:space="preserve"> and, in the case of data </w:t>
+      </w:r>
+      <w:proofErr w:type="spellStart"/>
+      <w:r>
+        <w:t>deletion</w:t>
+      </w:r>
+      <w:proofErr w:type="spellEnd"/>
+      <w:r>
+        <w:t xml:space="preserve">, the </w:t>
+      </w:r>
+      <w:proofErr w:type="spellStart"/>
+      <w:r>
+        <w:t>presence</w:t>
+      </w:r>
+      <w:proofErr w:type="spellEnd"/>
+      <w:r>
+        <w:t xml:space="preserve"> of a backup or not. </w:t>
+      </w:r>
+      <w:proofErr w:type="spellStart"/>
+      <w:r>
+        <w:t>Based</w:t>
+      </w:r>
+      <w:proofErr w:type="spellEnd"/>
+      <w:r>
+        <w:t xml:space="preserve"> on </w:t>
+      </w:r>
+      <w:proofErr w:type="spellStart"/>
+      <w:r>
+        <w:t>these</w:t>
+      </w:r>
+      <w:proofErr w:type="spellEnd"/>
+      <w:r>
+        <w:t xml:space="preserve"> </w:t>
+      </w:r>
+      <w:proofErr w:type="spellStart"/>
+      <w:r>
+        <w:t>three</w:t>
+      </w:r>
+      <w:proofErr w:type="spellEnd"/>
+      <w:r>
+        <w:t xml:space="preserve"> </w:t>
+      </w:r>
+      <w:proofErr w:type="spellStart"/>
+      <w:r>
+        <w:t>parameters</w:t>
+      </w:r>
+      <w:proofErr w:type="spellEnd"/>
+      <w:r>
+        <w:t xml:space="preserve">, </w:t>
+      </w:r>
+      <w:proofErr w:type="spellStart"/>
+      <w:r>
+        <w:t>we</w:t>
+      </w:r>
+      <w:proofErr w:type="spellEnd"/>
+      <w:r>
+        <w:t xml:space="preserve"> </w:t>
+      </w:r>
+      <w:proofErr w:type="spellStart"/>
+      <w:r>
+        <w:t>will</w:t>
+      </w:r>
+      <w:proofErr w:type="spellEnd"/>
+      <w:r>
+        <w:t xml:space="preserve"> </w:t>
+      </w:r>
+      <w:proofErr w:type="spellStart"/>
+      <w:r>
+        <w:t>be</w:t>
+      </w:r>
+      <w:proofErr w:type="spellEnd"/>
+      <w:r>
+        <w:t xml:space="preserve"> able to </w:t>
+      </w:r>
+      <w:proofErr w:type="spellStart"/>
+      <w:r>
+        <w:t>evaluate</w:t>
+      </w:r>
+      <w:proofErr w:type="spellEnd"/>
+      <w:r>
+        <w:t xml:space="preserve"> the </w:t>
+      </w:r>
+      <w:proofErr w:type="spellStart"/>
+      <w:r>
+        <w:t>severity</w:t>
+      </w:r>
+      <w:proofErr w:type="spellEnd"/>
+      <w:r>
+        <w:t xml:space="preserve"> of the </w:t>
+      </w:r>
+      <w:proofErr w:type="spellStart"/>
+      <w:r>
+        <w:t>leak</w:t>
+      </w:r>
+      <w:proofErr w:type="spellEnd"/>
+      <w:r>
+        <w:t xml:space="preserve">. In </w:t>
+      </w:r>
+      <w:proofErr w:type="spellStart"/>
+      <w:r>
+        <w:t>order</w:t>
+      </w:r>
+      <w:proofErr w:type="spellEnd"/>
+      <w:r>
+        <w:t xml:space="preserve"> to </w:t>
+      </w:r>
+      <w:proofErr w:type="spellStart"/>
+      <w:r>
+        <w:t>identify</w:t>
+      </w:r>
+      <w:proofErr w:type="spellEnd"/>
+      <w:r>
+        <w:t xml:space="preserve"> the nature of the </w:t>
+      </w:r>
+      <w:proofErr w:type="spellStart"/>
+      <w:r>
+        <w:t>leaked</w:t>
+      </w:r>
+      <w:proofErr w:type="spellEnd"/>
+      <w:r>
+        <w:t xml:space="preserve"> information, </w:t>
+      </w:r>
+      <w:proofErr w:type="spellStart"/>
+      <w:r>
+        <w:t>we</w:t>
+      </w:r>
+      <w:proofErr w:type="spellEnd"/>
+      <w:r>
+        <w:t xml:space="preserve"> </w:t>
+      </w:r>
+      <w:proofErr w:type="spellStart"/>
+      <w:r>
+        <w:t>will</w:t>
+      </w:r>
+      <w:proofErr w:type="spellEnd"/>
+      <w:r>
+        <w:t xml:space="preserve"> </w:t>
+      </w:r>
+      <w:proofErr w:type="spellStart"/>
+      <w:r>
+        <w:t>link</w:t>
+      </w:r>
+      <w:proofErr w:type="spellEnd"/>
+      <w:r>
+        <w:t xml:space="preserve"> the log files, </w:t>
+      </w:r>
+      <w:proofErr w:type="spellStart"/>
+      <w:r>
+        <w:t>periodically</w:t>
+      </w:r>
+      <w:proofErr w:type="spellEnd"/>
+      <w:r>
+        <w:t xml:space="preserve"> </w:t>
+      </w:r>
+      <w:proofErr w:type="spellStart"/>
+      <w:r>
+        <w:t>saved</w:t>
+      </w:r>
+      <w:proofErr w:type="spellEnd"/>
+      <w:r>
+        <w:t xml:space="preserve"> on a </w:t>
+      </w:r>
+      <w:proofErr w:type="spellStart"/>
+      <w:r>
+        <w:t>physically</w:t>
+      </w:r>
+      <w:proofErr w:type="spellEnd"/>
+      <w:r>
+        <w:t xml:space="preserve"> </w:t>
+      </w:r>
+      <w:proofErr w:type="spellStart"/>
+      <w:r>
+        <w:t>separate</w:t>
+      </w:r>
+      <w:proofErr w:type="spellEnd"/>
+      <w:r>
+        <w:t xml:space="preserve"> server.</w:t>
+      </w:r>
+      <w:r>
+        <w:br/>
+      </w:r>
+    </w:p>
+    <w:p>
+      <w:pPr>
+        <w:pStyle w:val="Paragraphedeliste"/>
+        <w:numPr>
+          <w:ilvl w:val="0"/>
+          <w:numId w:val="1"/>
+        </w:numPr>
+        <w:rPr>
+          <w:lang w:val="en-GB"/>
+        </w:rPr>
+      </w:pPr>
+      <w:r>
+        <w:rPr>
+          <w:lang w:val="en-GB"/>
+        </w:rPr>
+        <w:t>Notification of the relevant authorities and individuals in a timely manner:</w:t>
+      </w:r>
+    </w:p>
+    <w:p>
+      <w:pPr>
+        <w:ind w:left="720"/>
+        <w:rPr>
+          <w:lang w:val="en-GB"/>
+        </w:rPr>
+      </w:pPr>
+      <w:r>
+        <w:rPr>
+          <w:lang w:val="en-GB"/>
+        </w:rPr>
+        <w:t>We will notify the appropriate local data protection authorities and, if the leak represents a high risk to users, then we will inform users of the nature of the leaked data through an email.</w:t>
+      </w:r>
+      <w:r>
+        <w:rPr>
+          <w:lang w:val="en-GB"/>
+        </w:rPr>
+        <w:t xml:space="preserve"> </w:t>
+      </w:r>
+    </w:p>
+    <w:p>
+      <w:pPr>
+        <w:pStyle w:val="Paragraphedeliste"/>
+        <w:rPr>
+          <w:lang w:val="en-GB"/>
+        </w:rPr>
+      </w:pPr>
+    </w:p>
+    <w:p>
+      <w:pPr>
+        <w:pStyle w:val="Paragraphedeliste"/>
+        <w:numPr>
+          <w:ilvl w:val="0"/>
+          <w:numId w:val="1"/>
+        </w:numPr>
+        <w:rPr>
+          <w:lang w:val="en-GB"/>
+        </w:rPr>
+      </w:pPr>
+      <w:r>
+        <w:rPr>
+          <w:lang w:val="en-GB"/>
+        </w:rPr>
+        <w:t>Determination of the origin of the leak and identification of areas for improvement:</w:t>
+      </w:r>
+    </w:p>
+    <w:p>
+      <w:pPr>
+        <w:pStyle w:val="Paragraphedeliste"/>
+        <w:rPr>
+          <w:lang w:val="en-GB"/>
+        </w:rPr>
+      </w:pPr>
+    </w:p>
+    <w:p>
+      <w:pPr>
+        <w:pStyle w:val="Paragraphedeliste"/>
+      </w:pPr>
+      <w:r>
+        <w:t xml:space="preserve">In </w:t>
+      </w:r>
+      <w:proofErr w:type="spellStart"/>
+      <w:r>
+        <w:t>order</w:t>
+      </w:r>
+      <w:proofErr w:type="spellEnd"/>
+      <w:r>
+        <w:t xml:space="preserve"> to </w:t>
+      </w:r>
+      <w:proofErr w:type="spellStart"/>
+      <w:r>
+        <w:t>determine</w:t>
+      </w:r>
+      <w:proofErr w:type="spellEnd"/>
+      <w:r>
+        <w:t xml:space="preserve"> the </w:t>
+      </w:r>
+      <w:proofErr w:type="spellStart"/>
+      <w:r>
+        <w:t>origin</w:t>
+      </w:r>
+      <w:proofErr w:type="spellEnd"/>
+      <w:r>
+        <w:t xml:space="preserve"> of the </w:t>
+      </w:r>
+      <w:proofErr w:type="spellStart"/>
+      <w:r>
+        <w:t>leak</w:t>
+      </w:r>
+      <w:proofErr w:type="spellEnd"/>
+      <w:r>
+        <w:t xml:space="preserve">, </w:t>
+      </w:r>
+      <w:proofErr w:type="spellStart"/>
+      <w:r>
+        <w:t>we</w:t>
+      </w:r>
+      <w:proofErr w:type="spellEnd"/>
+      <w:r>
+        <w:t xml:space="preserve"> </w:t>
+      </w:r>
+      <w:proofErr w:type="spellStart"/>
+      <w:r>
+        <w:t>will</w:t>
+      </w:r>
+      <w:proofErr w:type="spellEnd"/>
+      <w:r>
+        <w:t xml:space="preserve"> </w:t>
+      </w:r>
+      <w:proofErr w:type="spellStart"/>
+      <w:r>
+        <w:t>link</w:t>
+      </w:r>
+      <w:proofErr w:type="spellEnd"/>
+      <w:r>
+        <w:t xml:space="preserve"> the log files of the servers in </w:t>
+      </w:r>
+      <w:proofErr w:type="spellStart"/>
+      <w:r>
+        <w:t>order</w:t>
+      </w:r>
+      <w:proofErr w:type="spellEnd"/>
+      <w:r>
+        <w:t xml:space="preserve"> to </w:t>
+      </w:r>
+      <w:proofErr w:type="spellStart"/>
+      <w:r>
+        <w:t>extract</w:t>
+      </w:r>
+      <w:proofErr w:type="spellEnd"/>
+      <w:r>
+        <w:t xml:space="preserve"> information </w:t>
+      </w:r>
+      <w:proofErr w:type="spellStart"/>
+      <w:r>
+        <w:t>that</w:t>
+      </w:r>
+      <w:proofErr w:type="spellEnd"/>
+      <w:r>
+        <w:t xml:space="preserve"> can </w:t>
+      </w:r>
+      <w:proofErr w:type="spellStart"/>
+      <w:r>
+        <w:t>give</w:t>
+      </w:r>
+      <w:proofErr w:type="spellEnd"/>
+      <w:r>
+        <w:t xml:space="preserve"> clues on the source of the incident (</w:t>
+      </w:r>
+      <w:proofErr w:type="spellStart"/>
+      <w:r>
+        <w:t>such</w:t>
+      </w:r>
+      <w:proofErr w:type="spellEnd"/>
+      <w:r>
+        <w:t xml:space="preserve"> as the IP or Mac </w:t>
+      </w:r>
+      <w:proofErr w:type="spellStart"/>
+      <w:r>
+        <w:t>address</w:t>
+      </w:r>
+      <w:proofErr w:type="spellEnd"/>
+      <w:r>
+        <w:t xml:space="preserve"> for </w:t>
+      </w:r>
+      <w:proofErr w:type="spellStart"/>
+      <w:r>
+        <w:t>example</w:t>
+      </w:r>
+      <w:proofErr w:type="spellEnd"/>
+      <w:r>
+        <w:t xml:space="preserve">). By </w:t>
+      </w:r>
+      <w:proofErr w:type="spellStart"/>
+      <w:r>
+        <w:t>knowing</w:t>
+      </w:r>
+      <w:proofErr w:type="spellEnd"/>
+      <w:r>
+        <w:t xml:space="preserve"> the source of the incident, </w:t>
+      </w:r>
+      <w:proofErr w:type="spellStart"/>
+      <w:r>
+        <w:t>we</w:t>
+      </w:r>
+      <w:proofErr w:type="spellEnd"/>
+      <w:r>
+        <w:t xml:space="preserve"> </w:t>
+      </w:r>
+      <w:proofErr w:type="spellStart"/>
+      <w:r>
+        <w:t>will</w:t>
+      </w:r>
+      <w:proofErr w:type="spellEnd"/>
+      <w:r>
+        <w:t xml:space="preserve"> </w:t>
+      </w:r>
+      <w:proofErr w:type="spellStart"/>
+      <w:r>
+        <w:t>then</w:t>
+      </w:r>
+      <w:proofErr w:type="spellEnd"/>
+      <w:r>
+        <w:t xml:space="preserve"> </w:t>
+      </w:r>
+      <w:proofErr w:type="spellStart"/>
+      <w:r>
+        <w:t>be</w:t>
+      </w:r>
+      <w:proofErr w:type="spellEnd"/>
+      <w:r>
+        <w:t xml:space="preserve"> able to </w:t>
+      </w:r>
+      <w:proofErr w:type="spellStart"/>
+      <w:r>
+        <w:t>determine</w:t>
+      </w:r>
+      <w:proofErr w:type="spellEnd"/>
+      <w:r>
+        <w:t xml:space="preserve"> </w:t>
+      </w:r>
+      <w:proofErr w:type="spellStart"/>
+      <w:r>
+        <w:t>which</w:t>
+      </w:r>
+      <w:proofErr w:type="spellEnd"/>
+      <w:r>
+        <w:t xml:space="preserve"> </w:t>
+      </w:r>
+      <w:proofErr w:type="spellStart"/>
+      <w:r>
+        <w:t>security</w:t>
+      </w:r>
+      <w:proofErr w:type="spellEnd"/>
+      <w:r>
+        <w:t xml:space="preserve"> system </w:t>
+      </w:r>
+      <w:proofErr w:type="spellStart"/>
+      <w:r>
+        <w:t>failed</w:t>
+      </w:r>
+      <w:proofErr w:type="spellEnd"/>
+      <w:r>
+        <w:t xml:space="preserve"> to </w:t>
+      </w:r>
+      <w:proofErr w:type="spellStart"/>
+      <w:r>
+        <w:t>protect</w:t>
+      </w:r>
+      <w:proofErr w:type="spellEnd"/>
+      <w:r>
+        <w:t xml:space="preserve"> the server(s) </w:t>
+      </w:r>
+      <w:proofErr w:type="spellStart"/>
+      <w:r>
+        <w:t>from</w:t>
+      </w:r>
+      <w:proofErr w:type="spellEnd"/>
+      <w:r>
+        <w:t xml:space="preserve"> the </w:t>
+      </w:r>
+      <w:proofErr w:type="spellStart"/>
+      <w:r>
+        <w:t>attack</w:t>
+      </w:r>
+      <w:proofErr w:type="spellEnd"/>
+      <w:r>
+        <w:t xml:space="preserve"> and </w:t>
+      </w:r>
+      <w:proofErr w:type="spellStart"/>
+      <w:r>
+        <w:t>thus</w:t>
+      </w:r>
+      <w:proofErr w:type="spellEnd"/>
+      <w:r>
+        <w:t xml:space="preserve"> </w:t>
+      </w:r>
+      <w:proofErr w:type="spellStart"/>
+      <w:r>
+        <w:t>improve</w:t>
+      </w:r>
+      <w:proofErr w:type="spellEnd"/>
+      <w:r>
+        <w:t xml:space="preserve"> the </w:t>
+      </w:r>
+      <w:proofErr w:type="spellStart"/>
+      <w:r>
+        <w:t>security</w:t>
+      </w:r>
+      <w:proofErr w:type="spellEnd"/>
+      <w:r>
+        <w:t xml:space="preserve"> of </w:t>
+      </w:r>
+      <w:proofErr w:type="spellStart"/>
+      <w:r>
+        <w:t>our</w:t>
+      </w:r>
+      <w:proofErr w:type="spellEnd"/>
+      <w:r>
+        <w:t xml:space="preserve"> </w:t>
+      </w:r>
+      <w:proofErr w:type="spellStart"/>
+      <w:r>
+        <w:t>users</w:t>
+      </w:r>
+      <w:proofErr w:type="spellEnd"/>
+      <w:r>
+        <w:t xml:space="preserve">' </w:t>
+      </w:r>
+      <w:proofErr w:type="spellStart"/>
+      <w:r>
+        <w:t>personal</w:t>
+      </w:r>
+      <w:proofErr w:type="spellEnd"/>
+      <w:r>
+        <w:t xml:space="preserve"> data.</w:t>
+      </w:r>
+    </w:p>
+    <w:p>
+      <w:pPr>
+        <w:pStyle w:val="Paragraphedeliste"/>
+      </w:pPr>
+    </w:p>
+    <w:p>
+      <w:pPr>
+        <w:pStyle w:val="Paragraphedeliste"/>
+        <w:numPr>
+          <w:ilvl w:val="0"/>
+          <w:numId w:val="1"/>
+        </w:numPr>
+        <w:rPr>
+          <w:lang w:val="en-GB"/>
+        </w:rPr>
+      </w:pPr>
+      <w:r>
+        <w:rPr>
+          <w:lang w:val="en-GB"/>
+        </w:rPr>
+        <w:t>Prevention of future incidents:</w:t>
+      </w:r>
+    </w:p>
+    <w:p>
+      <w:pPr>
+        <w:pStyle w:val="Paragraphedeliste"/>
+        <w:rPr>
+          <w:lang w:val="en-GB"/>
+        </w:rPr>
+      </w:pPr>
+    </w:p>
+    <w:p>
+      <w:pPr>
+        <w:pStyle w:val="Paragraphedeliste"/>
+        <w:rPr>
+          <w:lang w:val="en-GB"/>
+        </w:rPr>
+      </w:pPr>
+      <w:r>
+        <w:rPr>
+          <w:lang w:val="en-GB"/>
+        </w:rPr>
+        <w:t xml:space="preserve">Once the above improvements have been determined, </w:t>
+      </w:r>
+      <w:proofErr w:type="spellStart"/>
+      <w:r>
+        <w:rPr>
+          <w:lang w:val="en-GB"/>
+        </w:rPr>
+        <w:t>ElectricGo</w:t>
+      </w:r>
+      <w:proofErr w:type="spellEnd"/>
+      <w:r>
+        <w:rPr>
+          <w:lang w:val="en-GB"/>
+        </w:rPr>
+        <w:t xml:space="preserve"> is committed to implementing them and thereby ensuring a higher level of security for our users' personal data.</w:t>
+      </w:r>
+      <w:r>
+        <w:br/>
+      </w:r>
+    </w:p>
+    <w:p>
+      <w:pPr>
+        <w:pStyle w:val="Titre1"/>
+        <w:rPr>
+          <w:lang w:val="en-GB"/>
+        </w:rPr>
+      </w:pPr>
+      <w:bookmarkStart w:id="20" w:name="_Toc123309495"/>
+      <w:r>
+        <w:rPr>
+          <w:lang w:val="en-GB"/>
+        </w:rPr>
+        <w:t>7. Conclusion</w:t>
+      </w:r>
+      <w:bookmarkEnd w:id="20"/>
+    </w:p>
+    <w:p>
+      <w:pPr>
+        <w:rPr>
+          <w:lang w:val="en-GB"/>
+        </w:rPr>
+      </w:pPr>
+      <w:r>
+        <w:t xml:space="preserve">For </w:t>
+      </w:r>
+      <w:proofErr w:type="spellStart"/>
+      <w:r>
+        <w:t>reasons</w:t>
+      </w:r>
+      <w:proofErr w:type="spellEnd"/>
+      <w:r>
+        <w:t xml:space="preserve"> of </w:t>
+      </w:r>
+      <w:proofErr w:type="spellStart"/>
+      <w:r>
+        <w:t>security</w:t>
+      </w:r>
+      <w:proofErr w:type="spellEnd"/>
+      <w:r>
+        <w:t xml:space="preserve">, </w:t>
+      </w:r>
+      <w:proofErr w:type="spellStart"/>
+      <w:r>
+        <w:t>legality</w:t>
+      </w:r>
+      <w:proofErr w:type="spellEnd"/>
+      <w:r>
+        <w:t xml:space="preserve"> and </w:t>
+      </w:r>
+      <w:proofErr w:type="spellStart"/>
+      <w:r>
+        <w:t>reliability</w:t>
+      </w:r>
+      <w:proofErr w:type="spellEnd"/>
+      <w:r>
+        <w:t xml:space="preserve">, </w:t>
+      </w:r>
+      <w:proofErr w:type="spellStart"/>
+      <w:r>
+        <w:t>ElectricGo</w:t>
+      </w:r>
+      <w:proofErr w:type="spellEnd"/>
+      <w:r>
+        <w:t xml:space="preserve"> must process certain </w:t>
+      </w:r>
+      <w:proofErr w:type="spellStart"/>
+      <w:r>
+        <w:t>personal</w:t>
+      </w:r>
+      <w:proofErr w:type="spellEnd"/>
+      <w:r>
+        <w:t xml:space="preserve"> data of </w:t>
+      </w:r>
+      <w:proofErr w:type="spellStart"/>
+      <w:r>
+        <w:t>its</w:t>
+      </w:r>
+      <w:proofErr w:type="spellEnd"/>
+      <w:r>
+        <w:t xml:space="preserve"> </w:t>
+      </w:r>
+      <w:proofErr w:type="spellStart"/>
+      <w:r>
+        <w:t>users</w:t>
+      </w:r>
+      <w:proofErr w:type="spellEnd"/>
+      <w:r>
         <w:t xml:space="preserve">. </w:t>
       </w:r>
-      <w:r>
-        <w:rPr>
-          <w:lang w:val="en-GB"/>
-        </w:rPr>
-        <w:t>Data Security</w:t>
-      </w:r>
-      <w:bookmarkEnd w:id="18"/>
-    </w:p>
-    <w:p>
-      <w:pPr>
-        <w:rPr>
-          <w:color w:val="FF0000"/>
-          <w:lang w:val="en-GB"/>
-        </w:rPr>
-      </w:pPr>
-      <w:r>
-        <w:rPr>
-          <w:color w:val="FF0000"/>
-          <w:lang w:val="en-GB"/>
-        </w:rPr>
-        <w:t xml:space="preserve">TBD: Explain how we protect data -&gt; for example: </w:t>
-      </w:r>
-      <w:r>
-        <w:rPr>
-          <w:color w:val="FF0000"/>
-        </w:rPr>
-        <w:t>Implementing access control</w:t>
-      </w:r>
-      <w:r>
-        <w:rPr>
-          <w:color w:val="FF0000"/>
-          <w:lang w:val="en-GB"/>
-        </w:rPr>
-        <w:t xml:space="preserve"> -&gt; only admins can see</w:t>
-      </w:r>
-    </w:p>
-    <w:p/>
-    <w:p>
-      <w:pPr>
-        <w:pStyle w:val="Heading1"/>
-        <w:rPr>
-          <w:lang w:val="en-GB"/>
-        </w:rPr>
-      </w:pPr>
-      <w:bookmarkStart w:id="19" w:name="_Toc123309494"/>
-      <w:r>
-        <w:rPr>
-          <w:lang w:val="en-GB"/>
-        </w:rPr>
-        <w:t>6</w:t>
-      </w:r>
-      <w:r>
-        <w:rPr>
-          <w:lang w:val="en-GB"/>
-        </w:rPr>
-        <w:t xml:space="preserve">. Data </w:t>
-      </w:r>
-      <w:r>
-        <w:rPr>
-          <w:lang w:val="en-GB"/>
-        </w:rPr>
-        <w:t>Breaches</w:t>
-      </w:r>
-      <w:bookmarkEnd w:id="19"/>
-    </w:p>
-    <w:p>
-      <w:pPr>
-        <w:rPr>
-          <w:color w:val="FF0000"/>
-          <w:lang w:val="en-GB"/>
-        </w:rPr>
-      </w:pPr>
-      <w:r>
-        <w:rPr>
-          <w:color w:val="FF0000"/>
-          <w:lang w:val="en-GB"/>
-        </w:rPr>
-        <w:t>TBD (see below what should be mentioned)</w:t>
-      </w:r>
-    </w:p>
-    <w:p>
-      <w:pPr>
-        <w:rPr>
-          <w:color w:val="FF0000"/>
-          <w:lang w:val="en-GB"/>
-        </w:rPr>
-      </w:pPr>
-      <w:r>
-        <w:rPr>
-          <w:color w:val="FF0000"/>
-          <w:lang w:val="en-GB"/>
-        </w:rPr>
-        <w:t>Explain that in case of a breach that result in risk to rights and freedom of individuals, we have to notify the relevant supervisory authority (depends on country) and in some cases the individuals themselves.</w:t>
-      </w:r>
-    </w:p>
-    <w:p>
-      <w:pPr>
-        <w:rPr>
-          <w:color w:val="FF0000"/>
-        </w:rPr>
-      </w:pPr>
-      <w:r>
-        <w:rPr>
-          <w:color w:val="FF0000"/>
-          <w:lang w:val="en-GB"/>
-        </w:rPr>
-        <w:t>We</w:t>
-      </w:r>
-      <w:r>
-        <w:rPr>
-          <w:color w:val="FF0000"/>
-        </w:rPr>
-        <w:t xml:space="preserve"> should outline the measures in place to detect, report, and investigate data breaches.</w:t>
-      </w:r>
-    </w:p>
-    <w:p>
-      <w:pPr>
-        <w:rPr>
-          <w:color w:val="FF0000"/>
-        </w:rPr>
-      </w:pPr>
-      <w:r>
-        <w:rPr>
-          <w:color w:val="FF0000"/>
-          <w:lang w:val="en-GB"/>
-        </w:rPr>
-        <w:t xml:space="preserve">We also need a </w:t>
-      </w:r>
-      <w:r>
-        <w:rPr>
-          <w:color w:val="FF0000"/>
-        </w:rPr>
-        <w:t>data breach response plan</w:t>
-      </w:r>
-      <w:r>
-        <w:rPr>
-          <w:color w:val="FF0000"/>
-          <w:lang w:val="en-GB"/>
-        </w:rPr>
-        <w:t xml:space="preserve"> that includes: </w:t>
-      </w:r>
-      <w:r>
-        <w:rPr>
-          <w:color w:val="FF0000"/>
-        </w:rPr>
-        <w:t>A process for identifying and assessing the severity of a data breach.</w:t>
-      </w:r>
-    </w:p>
-    <w:p>
-      <w:pPr>
-        <w:rPr>
-          <w:color w:val="FF0000"/>
-        </w:rPr>
-      </w:pPr>
-      <w:r>
-        <w:rPr>
-          <w:color w:val="FF0000"/>
-        </w:rPr>
-        <w:t>A process for notifying the relevant authorities and individuals in a timely manner.</w:t>
-      </w:r>
-    </w:p>
-    <w:p>
-      <w:pPr>
-        <w:rPr>
-          <w:color w:val="FF0000"/>
-        </w:rPr>
-      </w:pPr>
-      <w:r>
-        <w:rPr>
-          <w:color w:val="FF0000"/>
-        </w:rPr>
-        <w:t>A process for containing the breach to prevent further harm.</w:t>
-      </w:r>
-    </w:p>
-    <w:p>
-      <w:pPr>
-        <w:rPr>
-          <w:color w:val="FF0000"/>
-        </w:rPr>
-      </w:pPr>
-      <w:r>
-        <w:rPr>
-          <w:color w:val="FF0000"/>
-        </w:rPr>
-        <w:t>A process for conducting a thorough investigation to determine the cause of the breach and identify any areas for improvement.</w:t>
-      </w:r>
-    </w:p>
-    <w:p>
-      <w:pPr>
-        <w:pStyle w:val="Heading1"/>
-        <w:rPr>
-          <w:lang w:val="en-GB"/>
-        </w:rPr>
-      </w:pPr>
-      <w:bookmarkStart w:id="20" w:name="_Toc123309495"/>
-      <w:r>
-        <w:rPr>
-          <w:lang w:val="en-GB"/>
-        </w:rPr>
+      <w:proofErr w:type="spellStart"/>
+      <w:r>
+        <w:t>However</w:t>
+      </w:r>
+      <w:proofErr w:type="spellEnd"/>
+      <w:r>
+        <w:t xml:space="preserve">, </w:t>
+      </w:r>
+      <w:proofErr w:type="spellStart"/>
+      <w:r>
+        <w:t>ElectricGo</w:t>
+      </w:r>
+      <w:proofErr w:type="spellEnd"/>
+      <w:r>
+        <w:t xml:space="preserve"> </w:t>
+      </w:r>
+      <w:proofErr w:type="spellStart"/>
+      <w:r>
+        <w:t>is</w:t>
+      </w:r>
+      <w:proofErr w:type="spellEnd"/>
+      <w:r>
+        <w:t xml:space="preserve"> </w:t>
+      </w:r>
+      <w:proofErr w:type="spellStart"/>
+      <w:r>
+        <w:t>committed</w:t>
+      </w:r>
+      <w:proofErr w:type="spellEnd"/>
+      <w:r>
+        <w:t xml:space="preserve"> to </w:t>
+      </w:r>
+      <w:proofErr w:type="spellStart"/>
+      <w:r>
+        <w:t>processing</w:t>
+      </w:r>
+      <w:proofErr w:type="spellEnd"/>
+      <w:r>
+        <w:t xml:space="preserve"> </w:t>
+      </w:r>
+      <w:proofErr w:type="spellStart"/>
+      <w:r>
+        <w:t>this</w:t>
+      </w:r>
+      <w:proofErr w:type="spellEnd"/>
+      <w:r>
+        <w:t xml:space="preserve"> data in a </w:t>
+      </w:r>
+      <w:proofErr w:type="spellStart"/>
+      <w:r>
+        <w:t>clear</w:t>
+      </w:r>
+      <w:proofErr w:type="spellEnd"/>
+      <w:r>
+        <w:t xml:space="preserve">, transparent and </w:t>
+      </w:r>
+      <w:proofErr w:type="spellStart"/>
+      <w:r>
+        <w:t>purposeful</w:t>
+      </w:r>
+      <w:proofErr w:type="spellEnd"/>
+      <w:r>
+        <w:t xml:space="preserve"> </w:t>
+      </w:r>
+      <w:proofErr w:type="spellStart"/>
+      <w:r>
+        <w:t>manner</w:t>
+      </w:r>
+      <w:proofErr w:type="spellEnd"/>
+      <w:r>
+        <w:t xml:space="preserve">. Indeed, the </w:t>
+      </w:r>
+      <w:proofErr w:type="spellStart"/>
+      <w:r>
+        <w:t>privacy</w:t>
+      </w:r>
+      <w:proofErr w:type="spellEnd"/>
+      <w:r>
+        <w:t xml:space="preserve"> of </w:t>
+      </w:r>
+      <w:proofErr w:type="spellStart"/>
+      <w:r>
+        <w:t>our</w:t>
+      </w:r>
+      <w:proofErr w:type="spellEnd"/>
+      <w:r>
+        <w:t xml:space="preserve"> </w:t>
+      </w:r>
+      <w:proofErr w:type="spellStart"/>
+      <w:r>
+        <w:t>users</w:t>
+      </w:r>
+      <w:proofErr w:type="spellEnd"/>
+      <w:r>
+        <w:t xml:space="preserve"> </w:t>
+      </w:r>
+      <w:proofErr w:type="spellStart"/>
+      <w:r>
+        <w:t>is</w:t>
+      </w:r>
+      <w:proofErr w:type="spellEnd"/>
+      <w:r>
+        <w:t xml:space="preserve"> </w:t>
+      </w:r>
+      <w:proofErr w:type="spellStart"/>
+      <w:r>
+        <w:t>very</w:t>
+      </w:r>
+      <w:proofErr w:type="spellEnd"/>
+      <w:r>
+        <w:t xml:space="preserve"> important </w:t>
+      </w:r>
+      <w:proofErr w:type="spellStart"/>
+      <w:r>
+        <w:t>to us</w:t>
+      </w:r>
+      <w:proofErr w:type="spellEnd"/>
+      <w:r>
+        <w:t xml:space="preserve">. </w:t>
+      </w:r>
+      <w:proofErr w:type="spellStart"/>
+      <w:r>
+        <w:t>That's</w:t>
+      </w:r>
+      <w:proofErr w:type="spellEnd"/>
+      <w:r>
+        <w:t xml:space="preserve"> </w:t>
+      </w:r>
+      <w:proofErr w:type="spellStart"/>
+      <w:r>
+        <w:t>why</w:t>
+      </w:r>
+      <w:proofErr w:type="spellEnd"/>
+      <w:r>
+        <w:t xml:space="preserve"> </w:t>
+      </w:r>
+      <w:proofErr w:type="spellStart"/>
+      <w:r>
+        <w:t>ElectricGo</w:t>
+      </w:r>
+      <w:proofErr w:type="spellEnd"/>
+      <w:r>
+        <w:t xml:space="preserve"> </w:t>
+      </w:r>
+      <w:proofErr w:type="spellStart"/>
+      <w:r>
+        <w:t>only</w:t>
+      </w:r>
+      <w:proofErr w:type="spellEnd"/>
+      <w:r>
+        <w:t xml:space="preserve"> </w:t>
+      </w:r>
+      <w:proofErr w:type="spellStart"/>
+      <w:r>
+        <w:t>processes</w:t>
+      </w:r>
+      <w:proofErr w:type="spellEnd"/>
+      <w:r>
+        <w:t xml:space="preserve"> data </w:t>
+      </w:r>
+      <w:proofErr w:type="spellStart"/>
+      <w:r>
+        <w:t>that</w:t>
+      </w:r>
+      <w:proofErr w:type="spellEnd"/>
+      <w:r>
+        <w:t xml:space="preserve"> </w:t>
+      </w:r>
+      <w:proofErr w:type="spellStart"/>
+      <w:r>
+        <w:t>is</w:t>
+      </w:r>
+      <w:proofErr w:type="spellEnd"/>
+      <w:r>
+        <w:t xml:space="preserve"> </w:t>
+      </w:r>
+      <w:proofErr w:type="spellStart"/>
+      <w:r>
+        <w:t>truly</w:t>
+      </w:r>
+      <w:proofErr w:type="spellEnd"/>
+      <w:r>
+        <w:t xml:space="preserve"> </w:t>
+      </w:r>
+      <w:proofErr w:type="spellStart"/>
+      <w:r>
+        <w:t>necessary</w:t>
+      </w:r>
+      <w:proofErr w:type="spellEnd"/>
+      <w:r>
+        <w:t xml:space="preserve">, and for the </w:t>
+      </w:r>
+      <w:proofErr w:type="spellStart"/>
+      <w:r>
+        <w:t>shortest</w:t>
+      </w:r>
+      <w:proofErr w:type="spellEnd"/>
+      <w:r>
+        <w:t xml:space="preserve"> </w:t>
+      </w:r>
+      <w:proofErr w:type="spellStart"/>
+      <w:r>
+        <w:t>period</w:t>
+      </w:r>
+      <w:proofErr w:type="spellEnd"/>
+      <w:r>
+        <w:t xml:space="preserve"> of time possible. </w:t>
+      </w:r>
+      <w:proofErr w:type="spellStart"/>
+      <w:r>
+        <w:t>However</w:t>
+      </w:r>
+      <w:proofErr w:type="spellEnd"/>
+      <w:r>
+        <w:t xml:space="preserve">, </w:t>
+      </w:r>
+      <w:proofErr w:type="spellStart"/>
+      <w:r>
         <w:lastRenderedPageBreak/>
-        <w:t>7</w:t>
-      </w:r>
-      <w:r>
-        <w:rPr>
-          <w:lang w:val="en-GB"/>
-        </w:rPr>
-        <w:t xml:space="preserve">. </w:t>
-      </w:r>
-      <w:r>
-        <w:rPr>
-          <w:lang w:val="en-GB"/>
-        </w:rPr>
-        <w:t>Conclusion</w:t>
-      </w:r>
-      <w:bookmarkEnd w:id="20"/>
-    </w:p>
-    <w:p>
-      <w:pPr>
-        <w:rPr>
-          <w:color w:val="FF0000"/>
-          <w:lang w:val="en-GB"/>
-        </w:rPr>
-      </w:pPr>
-      <w:r>
-        <w:rPr>
-          <w:color w:val="FF0000"/>
-          <w:lang w:val="en-GB"/>
-        </w:rPr>
-        <w:t>TBD</w:t>
-      </w:r>
-    </w:p>
-    <w:p>
-      <w:pPr>
-        <w:rPr>
-          <w:lang w:val="en-GB"/>
-        </w:rPr>
-      </w:pPr>
-    </w:p>
-    <w:p>
-      <w:pPr>
-        <w:pStyle w:val="Heading1"/>
+        <w:t>should</w:t>
+      </w:r>
+      <w:proofErr w:type="spellEnd"/>
+      <w:r>
+        <w:t xml:space="preserve"> a </w:t>
+      </w:r>
+      <w:proofErr w:type="spellStart"/>
+      <w:r>
+        <w:t>leak</w:t>
+      </w:r>
+      <w:proofErr w:type="spellEnd"/>
+      <w:r>
+        <w:t xml:space="preserve"> </w:t>
+      </w:r>
+      <w:proofErr w:type="spellStart"/>
+      <w:r>
+        <w:t>occur</w:t>
+      </w:r>
+      <w:proofErr w:type="spellEnd"/>
+      <w:r>
+        <w:t xml:space="preserve"> </w:t>
+      </w:r>
+      <w:proofErr w:type="spellStart"/>
+      <w:r>
+        <w:t>despite</w:t>
+      </w:r>
+      <w:proofErr w:type="spellEnd"/>
+      <w:r>
+        <w:t xml:space="preserve"> </w:t>
+      </w:r>
+      <w:proofErr w:type="spellStart"/>
+      <w:r>
+        <w:t>our</w:t>
+      </w:r>
+      <w:proofErr w:type="spellEnd"/>
+      <w:r>
+        <w:t xml:space="preserve"> efforts, </w:t>
+      </w:r>
+      <w:proofErr w:type="spellStart"/>
+      <w:r>
+        <w:t>ElectricGo</w:t>
+      </w:r>
+      <w:proofErr w:type="spellEnd"/>
+      <w:r>
+        <w:t xml:space="preserve"> </w:t>
+      </w:r>
+      <w:proofErr w:type="spellStart"/>
+      <w:r>
+        <w:t>will</w:t>
+      </w:r>
+      <w:proofErr w:type="spellEnd"/>
+      <w:r>
+        <w:t xml:space="preserve"> </w:t>
+      </w:r>
+      <w:proofErr w:type="spellStart"/>
+      <w:r>
+        <w:t>inform</w:t>
+      </w:r>
+      <w:proofErr w:type="spellEnd"/>
+      <w:r>
+        <w:t xml:space="preserve"> the parties </w:t>
+      </w:r>
+      <w:proofErr w:type="spellStart"/>
+      <w:r>
+        <w:t>involved</w:t>
+      </w:r>
+      <w:proofErr w:type="spellEnd"/>
+      <w:r>
+        <w:t xml:space="preserve"> and </w:t>
+      </w:r>
+      <w:proofErr w:type="spellStart"/>
+      <w:r>
+        <w:t>identify</w:t>
+      </w:r>
+      <w:proofErr w:type="spellEnd"/>
+      <w:r>
+        <w:t xml:space="preserve"> the </w:t>
+      </w:r>
+      <w:proofErr w:type="spellStart"/>
+      <w:r>
+        <w:t>extent</w:t>
+      </w:r>
+      <w:proofErr w:type="spellEnd"/>
+      <w:r>
+        <w:t xml:space="preserve"> of the </w:t>
+      </w:r>
+      <w:proofErr w:type="spellStart"/>
+      <w:r>
+        <w:t>leak</w:t>
+      </w:r>
+      <w:proofErr w:type="spellEnd"/>
+      <w:r>
+        <w:t xml:space="preserve">, </w:t>
+      </w:r>
+      <w:proofErr w:type="spellStart"/>
+      <w:r>
+        <w:t>so</w:t>
+      </w:r>
+      <w:proofErr w:type="spellEnd"/>
+      <w:r>
+        <w:t xml:space="preserve"> </w:t>
+      </w:r>
+      <w:proofErr w:type="spellStart"/>
+      <w:r>
+        <w:t>that</w:t>
+      </w:r>
+      <w:proofErr w:type="spellEnd"/>
+      <w:r>
+        <w:t xml:space="preserve"> </w:t>
+      </w:r>
+      <w:proofErr w:type="spellStart"/>
+      <w:r>
+        <w:t>we</w:t>
+      </w:r>
+      <w:proofErr w:type="spellEnd"/>
+      <w:r>
+        <w:t xml:space="preserve"> can </w:t>
+      </w:r>
+      <w:proofErr w:type="spellStart"/>
+      <w:r>
+        <w:t>always</w:t>
+      </w:r>
+      <w:proofErr w:type="spellEnd"/>
+      <w:r>
+        <w:t xml:space="preserve"> </w:t>
+      </w:r>
+      <w:proofErr w:type="spellStart"/>
+      <w:r>
+        <w:t>provide</w:t>
+      </w:r>
+      <w:proofErr w:type="spellEnd"/>
+      <w:r>
+        <w:t xml:space="preserve"> the </w:t>
+      </w:r>
+      <w:proofErr w:type="spellStart"/>
+      <w:r>
+        <w:t>highest</w:t>
+      </w:r>
+      <w:proofErr w:type="spellEnd"/>
+      <w:r>
+        <w:t xml:space="preserve"> </w:t>
+      </w:r>
+      <w:proofErr w:type="spellStart"/>
+      <w:r>
+        <w:t>level</w:t>
+      </w:r>
+      <w:proofErr w:type="spellEnd"/>
+      <w:r>
+        <w:t xml:space="preserve"> of </w:t>
+      </w:r>
+      <w:proofErr w:type="spellStart"/>
+      <w:r>
+        <w:t>security</w:t>
+      </w:r>
+      <w:proofErr w:type="spellEnd"/>
+      <w:r>
+        <w:t xml:space="preserve"> to </w:t>
+      </w:r>
+      <w:proofErr w:type="spellStart"/>
+      <w:r>
+        <w:t>our</w:t>
+      </w:r>
+      <w:proofErr w:type="spellEnd"/>
+      <w:r>
+        <w:t xml:space="preserve"> </w:t>
+      </w:r>
+      <w:proofErr w:type="spellStart"/>
+      <w:r>
+        <w:t>users</w:t>
+      </w:r>
+      <w:proofErr w:type="spellEnd"/>
+      <w:r>
+        <w:t>.</w:t>
+      </w:r>
+    </w:p>
+    <w:p>
+      <w:pPr>
+        <w:pStyle w:val="Titre1"/>
         <w:rPr>
           <w:lang w:val="en-GB"/>
         </w:rPr>
@@ -3762,19 +4759,7 @@
         <w:rPr>
           <w:lang w:val="en-GB"/>
         </w:rPr>
-        <w:t>8</w:t>
-      </w:r>
-      <w:r>
-        <w:rPr>
-          <w:lang w:val="en-GB"/>
-        </w:rPr>
-        <w:t>.</w:t>
-      </w:r>
-      <w:r>
-        <w:rPr>
-          <w:lang w:val="en-GB"/>
-        </w:rPr>
-        <w:t xml:space="preserve"> Sources</w:t>
+        <w:t>8. Sources</w:t>
       </w:r>
       <w:bookmarkEnd w:id="21"/>
     </w:p>
@@ -3784,10 +4769,37 @@
           <w:lang w:val="en-GB"/>
         </w:rPr>
       </w:pPr>
+      <w:r>
+        <w:t xml:space="preserve">GDPR </w:t>
+      </w:r>
+      <w:proofErr w:type="spellStart"/>
+      <w:r>
+        <w:t>individual</w:t>
+      </w:r>
+      <w:proofErr w:type="spellEnd"/>
+      <w:r>
+        <w:t xml:space="preserve"> data </w:t>
+      </w:r>
+      <w:proofErr w:type="spellStart"/>
+      <w:r>
+        <w:t>rights</w:t>
+      </w:r>
+      <w:proofErr w:type="spellEnd"/>
+      <w:r>
+        <w:t xml:space="preserve"> and </w:t>
+      </w:r>
+      <w:proofErr w:type="spellStart"/>
+      <w:r>
+        <w:t>access</w:t>
+      </w:r>
+      <w:proofErr w:type="spellEnd"/>
+      <w:r>
+        <w:t xml:space="preserve">, 29 July 2020, </w:t>
+      </w:r>
       <w:hyperlink r:id="rId15" w:history="1">
         <w:r>
           <w:rPr>
-            <w:rStyle w:val="Hyperlink"/>
+            <w:rStyle w:val="Lienhypertexte"/>
             <w:lang w:val="en-GB"/>
           </w:rPr>
           <w:t>https://www.gdpreu.org/the-regulation/list-of-data-rights/right-of-access/</w:t>
@@ -3800,10 +4812,36 @@
           <w:lang w:val="en-GB"/>
         </w:rPr>
       </w:pPr>
+      <w:r>
+        <w:t xml:space="preserve">The Eight User </w:t>
+      </w:r>
+      <w:proofErr w:type="spellStart"/>
+      <w:r>
+        <w:t>Rights</w:t>
+      </w:r>
+      <w:proofErr w:type="spellEnd"/>
+      <w:r>
+        <w:t xml:space="preserve"> Under the GDPR</w:t>
+      </w:r>
+      <w:r>
+        <w:t xml:space="preserve">, </w:t>
+      </w:r>
+      <w:r>
+        <w:t>Nicole Olsen</w:t>
+      </w:r>
+      <w:r>
+        <w:t xml:space="preserve">, </w:t>
+      </w:r>
+      <w:r>
+        <w:t>01 July 2022</w:t>
+      </w:r>
+      <w:r>
+        <w:t xml:space="preserve">, </w:t>
+      </w:r>
       <w:hyperlink r:id="rId16" w:history="1">
         <w:r>
           <w:rPr>
-            <w:rStyle w:val="Hyperlink"/>
+            <w:rStyle w:val="Lienhypertexte"/>
             <w:lang w:val="en-GB"/>
           </w:rPr>
           <w:t>https://www.privacypolicies.com/blog/gdpr-eight-user-rights/#How_To_Create_A_Gdpr_Compliant_Privacy_Policy</w:t>
@@ -3816,28 +4854,56 @@
           <w:lang w:val="en-GB"/>
         </w:rPr>
       </w:pPr>
+      <w:r>
+        <w:t xml:space="preserve">LAPR5 : </w:t>
+      </w:r>
+      <w:proofErr w:type="spellStart"/>
+      <w:r>
+        <w:t>Skill</w:t>
+      </w:r>
+      <w:proofErr w:type="spellEnd"/>
+      <w:r>
+        <w:t xml:space="preserve"> Module, Law and </w:t>
+      </w:r>
+      <w:proofErr w:type="spellStart"/>
+      <w:r>
+        <w:t>Ethics</w:t>
+      </w:r>
+      <w:proofErr w:type="spellEnd"/>
+      <w:r>
+        <w:t xml:space="preserve">, Francisco Marques Vieira, 27 </w:t>
+      </w:r>
+      <w:proofErr w:type="spellStart"/>
+      <w:r>
+        <w:t>October</w:t>
+      </w:r>
+      <w:proofErr w:type="spellEnd"/>
+      <w:r>
+        <w:t xml:space="preserve"> 2022, </w:t>
+      </w:r>
       <w:hyperlink r:id="rId17" w:history="1">
         <w:r>
           <w:rPr>
-            <w:rStyle w:val="Hyperlink"/>
+            <w:rStyle w:val="Lienhypertexte"/>
             <w:lang w:val="en-GB"/>
           </w:rPr>
-          <w:t>https://moodle.isep.ipp.pt/pluginfile.php/259220/mod_resource/content/1/2022%20ISEP%20LAPR5%20aulas%20RGPD%20EN.pdf</w:t>
+          <w:t>https://moodle.isep</w:t>
+        </w:r>
+        <w:r>
+          <w:rPr>
+            <w:rStyle w:val="Lienhypertexte"/>
+            <w:lang w:val="en-GB"/>
+          </w:rPr>
+          <w:t>.</w:t>
+        </w:r>
+        <w:r>
+          <w:rPr>
+            <w:rStyle w:val="Lienhypertexte"/>
+            <w:lang w:val="en-GB"/>
+          </w:rPr>
+          <w:t>ipp.pt/pluginfile.php/259220/mod_resource/content/1/2022%20ISEP%20LAPR5%20aulas%20RGPD%20EN.pdf</w:t>
         </w:r>
       </w:hyperlink>
-    </w:p>
-    <w:p>
-      <w:pPr>
-        <w:rPr>
-          <w:lang w:val="en-GB"/>
-        </w:rPr>
-      </w:pPr>
-      <w:r>
-        <w:rPr>
-          <w:lang w:val="en-GB"/>
-        </w:rPr>
-        <w:t>The previous sources still has to be transformed into the right format.</w:t>
-      </w:r>
     </w:p>
     <w:p/>
     <w:p>
@@ -3910,7 +4976,7 @@
         <w:rFonts w:ascii="Calibri" w:eastAsiaTheme="minorHAnsi" w:hAnsi="Calibri" w:cs="Calibri" w:hint="default"/>
       </w:rPr>
     </w:lvl>
-    <w:lvl w:ilvl="1" w:tplc="20000003" w:tentative="1">
+    <w:lvl w:ilvl="1" w:tplc="20000003">
       <w:start w:val="1"/>
       <w:numFmt w:val="bullet"/>
       <w:lvlText w:val="o"/>
@@ -4021,7 +5087,7 @@
         <w:rFonts w:asciiTheme="minorHAnsi" w:eastAsiaTheme="minorHAnsi" w:hAnsiTheme="minorHAnsi" w:cstheme="minorBidi"/>
         <w:sz w:val="22"/>
         <w:szCs w:val="22"/>
-        <w:lang w:val="en-BE" w:eastAsia="en-US" w:bidi="ar-SA"/>
+        <w:lang w:val="fr-FR" w:eastAsia="en-US" w:bidi="ar-SA"/>
       </w:rPr>
     </w:rPrDefault>
     <w:pPrDefault>
@@ -4413,11 +5479,11 @@
     <w:qFormat/>
     <w:rsid w:val="00023049"/>
   </w:style>
-  <w:style w:type="paragraph" w:styleId="Heading1">
+  <w:style w:type="paragraph" w:styleId="Titre1">
     <w:name w:val="heading 1"/>
     <w:basedOn w:val="Normal"/>
     <w:next w:val="Normal"/>
-    <w:link w:val="Heading1Char"/>
+    <w:link w:val="Titre1Car"/>
     <w:uiPriority w:val="9"/>
     <w:qFormat/>
     <w:rsid w:val="00023049"/>
@@ -4435,11 +5501,11 @@
       <w:szCs w:val="32"/>
     </w:rPr>
   </w:style>
-  <w:style w:type="paragraph" w:styleId="Heading2">
+  <w:style w:type="paragraph" w:styleId="Titre2">
     <w:name w:val="heading 2"/>
     <w:basedOn w:val="Normal"/>
     <w:next w:val="Normal"/>
-    <w:link w:val="Heading2Char"/>
+    <w:link w:val="Titre2Car"/>
     <w:uiPriority w:val="9"/>
     <w:unhideWhenUsed/>
     <w:qFormat/>
@@ -4456,12 +5522,13 @@
       <w:u w:val="single"/>
     </w:rPr>
   </w:style>
-  <w:style w:type="character" w:default="1" w:styleId="DefaultParagraphFont">
+  <w:style w:type="character" w:default="1" w:styleId="Policepardfaut">
     <w:name w:val="Default Paragraph Font"/>
     <w:uiPriority w:val="1"/>
+    <w:semiHidden/>
     <w:unhideWhenUsed/>
   </w:style>
-  <w:style w:type="table" w:default="1" w:styleId="TableNormal">
+  <w:style w:type="table" w:default="1" w:styleId="TableauNormal">
     <w:name w:val="Normal Table"/>
     <w:uiPriority w:val="99"/>
     <w:semiHidden/>
@@ -4476,16 +5543,16 @@
       </w:tblCellMar>
     </w:tblPr>
   </w:style>
-  <w:style w:type="numbering" w:default="1" w:styleId="NoList">
+  <w:style w:type="numbering" w:default="1" w:styleId="Aucuneliste">
     <w:name w:val="No List"/>
     <w:uiPriority w:val="99"/>
     <w:semiHidden/>
     <w:unhideWhenUsed/>
   </w:style>
-  <w:style w:type="character" w:customStyle="1" w:styleId="Heading1Char">
-    <w:name w:val="Heading 1 Char"/>
-    <w:basedOn w:val="DefaultParagraphFont"/>
-    <w:link w:val="Heading1"/>
+  <w:style w:type="character" w:customStyle="1" w:styleId="Titre1Car">
+    <w:name w:val="Titre 1 Car"/>
+    <w:basedOn w:val="Policepardfaut"/>
+    <w:link w:val="Titre1"/>
     <w:uiPriority w:val="9"/>
     <w:rsid w:val="00023049"/>
     <w:rPr>
@@ -4494,10 +5561,9 @@
       <w:color w:val="000000" w:themeColor="text1"/>
       <w:sz w:val="32"/>
       <w:szCs w:val="32"/>
-      <w:lang w:val="en-BE"/>
     </w:rPr>
   </w:style>
-  <w:style w:type="paragraph" w:styleId="ListParagraph">
+  <w:style w:type="paragraph" w:styleId="Paragraphedeliste">
     <w:name w:val="List Paragraph"/>
     <w:basedOn w:val="Normal"/>
     <w:uiPriority w:val="34"/>
@@ -4508,9 +5574,9 @@
       <w:contextualSpacing/>
     </w:pPr>
   </w:style>
-  <w:style w:type="character" w:styleId="Hyperlink">
+  <w:style w:type="character" w:styleId="Lienhypertexte">
     <w:name w:val="Hyperlink"/>
-    <w:basedOn w:val="DefaultParagraphFont"/>
+    <w:basedOn w:val="Policepardfaut"/>
     <w:uiPriority w:val="99"/>
     <w:unhideWhenUsed/>
     <w:rsid w:val="00DE6BB6"/>
@@ -4519,9 +5585,9 @@
       <w:u w:val="single"/>
     </w:rPr>
   </w:style>
-  <w:style w:type="character" w:styleId="UnresolvedMention">
+  <w:style w:type="character" w:styleId="Mentionnonrsolue">
     <w:name w:val="Unresolved Mention"/>
-    <w:basedOn w:val="DefaultParagraphFont"/>
+    <w:basedOn w:val="Policepardfaut"/>
     <w:uiPriority w:val="99"/>
     <w:semiHidden/>
     <w:unhideWhenUsed/>
@@ -4531,10 +5597,10 @@
       <w:shd w:val="clear" w:color="auto" w:fill="E1DFDD"/>
     </w:rPr>
   </w:style>
-  <w:style w:type="character" w:customStyle="1" w:styleId="Heading2Char">
-    <w:name w:val="Heading 2 Char"/>
-    <w:basedOn w:val="DefaultParagraphFont"/>
-    <w:link w:val="Heading2"/>
+  <w:style w:type="character" w:customStyle="1" w:styleId="Titre2Car">
+    <w:name w:val="Titre 2 Car"/>
+    <w:basedOn w:val="Policepardfaut"/>
+    <w:link w:val="Titre2"/>
     <w:uiPriority w:val="9"/>
     <w:rsid w:val="001246B1"/>
     <w:rPr>
@@ -4543,9 +5609,9 @@
       <w:u w:val="single"/>
     </w:rPr>
   </w:style>
-  <w:style w:type="paragraph" w:styleId="TOCHeading">
+  <w:style w:type="paragraph" w:styleId="En-ttedetabledesmatires">
     <w:name w:val="TOC Heading"/>
-    <w:basedOn w:val="Heading1"/>
+    <w:basedOn w:val="Titre1"/>
     <w:next w:val="Normal"/>
     <w:uiPriority w:val="39"/>
     <w:unhideWhenUsed/>
@@ -4561,7 +5627,7 @@
       <w:lang w:val="en-US"/>
     </w:rPr>
   </w:style>
-  <w:style w:type="paragraph" w:styleId="TOC1">
+  <w:style w:type="paragraph" w:styleId="TM1">
     <w:name w:val="toc 1"/>
     <w:basedOn w:val="Normal"/>
     <w:next w:val="Normal"/>
@@ -4573,7 +5639,7 @@
       <w:spacing w:after="100"/>
     </w:pPr>
   </w:style>
-  <w:style w:type="paragraph" w:styleId="TOC2">
+  <w:style w:type="paragraph" w:styleId="TM2">
     <w:name w:val="toc 2"/>
     <w:basedOn w:val="Normal"/>
     <w:next w:val="Normal"/>
@@ -4585,6 +5651,18 @@
       <w:spacing w:after="100"/>
       <w:ind w:left="220"/>
     </w:pPr>
+  </w:style>
+  <w:style w:type="character" w:styleId="Lienhypertextesuivivisit">
+    <w:name w:val="FollowedHyperlink"/>
+    <w:basedOn w:val="Policepardfaut"/>
+    <w:uiPriority w:val="99"/>
+    <w:semiHidden/>
+    <w:unhideWhenUsed/>
+    <w:rsid w:val="007548E5"/>
+    <w:rPr>
+      <w:color w:val="954F72" w:themeColor="followedHyperlink"/>
+      <w:u w:val="single"/>
+    </w:rPr>
   </w:style>
 </w:styles>
 </file>

</xml_diff>

<commit_message>
3.3.1.4.a_Update TOC of GDPR Document
</commit_message>
<xml_diff>
--- a/Documentation/GDPR - ElectricGo.docx
+++ b/Documentation/GDPR - ElectricGo.docx
@@ -254,7 +254,9 @@
               <w:tab w:val="right" w:leader="dot" w:pos="9016"/>
             </w:tabs>
             <w:rPr>
+              <w:rFonts w:eastAsiaTheme="minorEastAsia"/>
               <w:noProof/>
+              <w:lang w:eastAsia="fr-FR"/>
             </w:rPr>
           </w:pPr>
           <w:r>
@@ -266,7 +268,7 @@
           <w:r>
             <w:fldChar w:fldCharType="separate"/>
           </w:r>
-          <w:hyperlink w:anchor="_Toc123309476" w:history="1">
+          <w:hyperlink w:anchor="_Toc123573467" w:history="1">
             <w:r>
               <w:rPr>
                 <w:rStyle w:val="Lienhypertexte"/>
@@ -301,7 +303,7 @@
                 <w:noProof/>
                 <w:webHidden/>
               </w:rPr>
-              <w:instrText xml:space="preserve"> PAGEREF _Toc123309476 \h </w:instrText>
+              <w:instrText xml:space="preserve"> PAGEREF _Toc123573467 \h </w:instrText>
             </w:r>
             <w:r>
               <w:rPr>
@@ -339,10 +341,12 @@
               <w:tab w:val="right" w:leader="dot" w:pos="9016"/>
             </w:tabs>
             <w:rPr>
+              <w:rFonts w:eastAsiaTheme="minorEastAsia"/>
               <w:noProof/>
+              <w:lang w:eastAsia="fr-FR"/>
             </w:rPr>
           </w:pPr>
-          <w:hyperlink w:anchor="_Toc123309477" w:history="1">
+          <w:hyperlink w:anchor="_Toc123573468" w:history="1">
             <w:r>
               <w:rPr>
                 <w:rStyle w:val="Lienhypertexte"/>
@@ -370,7 +374,7 @@
                 <w:noProof/>
                 <w:webHidden/>
               </w:rPr>
-              <w:instrText xml:space="preserve"> PAGEREF _Toc123309477 \h </w:instrText>
+              <w:instrText xml:space="preserve"> PAGEREF _Toc123573468 \h </w:instrText>
             </w:r>
             <w:r>
               <w:rPr>
@@ -408,10 +412,12 @@
               <w:tab w:val="right" w:leader="dot" w:pos="9016"/>
             </w:tabs>
             <w:rPr>
+              <w:rFonts w:eastAsiaTheme="minorEastAsia"/>
               <w:noProof/>
+              <w:lang w:eastAsia="fr-FR"/>
             </w:rPr>
           </w:pPr>
-          <w:hyperlink w:anchor="_Toc123309478" w:history="1">
+          <w:hyperlink w:anchor="_Toc123573469" w:history="1">
             <w:r>
               <w:rPr>
                 <w:rStyle w:val="Lienhypertexte"/>
@@ -439,7 +445,7 @@
                 <w:noProof/>
                 <w:webHidden/>
               </w:rPr>
-              <w:instrText xml:space="preserve"> PAGEREF _Toc123309478 \h </w:instrText>
+              <w:instrText xml:space="preserve"> PAGEREF _Toc123573469 \h </w:instrText>
             </w:r>
             <w:r>
               <w:rPr>
@@ -477,10 +483,12 @@
               <w:tab w:val="right" w:leader="dot" w:pos="9016"/>
             </w:tabs>
             <w:rPr>
+              <w:rFonts w:eastAsiaTheme="minorEastAsia"/>
               <w:noProof/>
+              <w:lang w:eastAsia="fr-FR"/>
             </w:rPr>
           </w:pPr>
-          <w:hyperlink w:anchor="_Toc123309479" w:history="1">
+          <w:hyperlink w:anchor="_Toc123573470" w:history="1">
             <w:r>
               <w:rPr>
                 <w:rStyle w:val="Lienhypertexte"/>
@@ -508,7 +516,7 @@
                 <w:noProof/>
                 <w:webHidden/>
               </w:rPr>
-              <w:instrText xml:space="preserve"> PAGEREF _Toc123309479 \h </w:instrText>
+              <w:instrText xml:space="preserve"> PAGEREF _Toc123573470 \h </w:instrText>
             </w:r>
             <w:r>
               <w:rPr>
@@ -546,10 +554,12 @@
               <w:tab w:val="right" w:leader="dot" w:pos="9016"/>
             </w:tabs>
             <w:rPr>
+              <w:rFonts w:eastAsiaTheme="minorEastAsia"/>
               <w:noProof/>
+              <w:lang w:eastAsia="fr-FR"/>
             </w:rPr>
           </w:pPr>
-          <w:hyperlink w:anchor="_Toc123309480" w:history="1">
+          <w:hyperlink w:anchor="_Toc123573471" w:history="1">
             <w:r>
               <w:rPr>
                 <w:rStyle w:val="Lienhypertexte"/>
@@ -577,7 +587,7 @@
                 <w:noProof/>
                 <w:webHidden/>
               </w:rPr>
-              <w:instrText xml:space="preserve"> PAGEREF _Toc123309480 \h </w:instrText>
+              <w:instrText xml:space="preserve"> PAGEREF _Toc123573471 \h </w:instrText>
             </w:r>
             <w:r>
               <w:rPr>
@@ -615,10 +625,12 @@
               <w:tab w:val="right" w:leader="dot" w:pos="9016"/>
             </w:tabs>
             <w:rPr>
+              <w:rFonts w:eastAsiaTheme="minorEastAsia"/>
               <w:noProof/>
+              <w:lang w:eastAsia="fr-FR"/>
             </w:rPr>
           </w:pPr>
-          <w:hyperlink w:anchor="_Toc123309481" w:history="1">
+          <w:hyperlink w:anchor="_Toc123573472" w:history="1">
             <w:r>
               <w:rPr>
                 <w:rStyle w:val="Lienhypertexte"/>
@@ -646,7 +658,7 @@
                 <w:noProof/>
                 <w:webHidden/>
               </w:rPr>
-              <w:instrText xml:space="preserve"> PAGEREF _Toc123309481 \h </w:instrText>
+              <w:instrText xml:space="preserve"> PAGEREF _Toc123573472 \h </w:instrText>
             </w:r>
             <w:r>
               <w:rPr>
@@ -684,10 +696,12 @@
               <w:tab w:val="right" w:leader="dot" w:pos="9016"/>
             </w:tabs>
             <w:rPr>
+              <w:rFonts w:eastAsiaTheme="minorEastAsia"/>
               <w:noProof/>
+              <w:lang w:eastAsia="fr-FR"/>
             </w:rPr>
           </w:pPr>
-          <w:hyperlink w:anchor="_Toc123309482" w:history="1">
+          <w:hyperlink w:anchor="_Toc123573473" w:history="1">
             <w:r>
               <w:rPr>
                 <w:rStyle w:val="Lienhypertexte"/>
@@ -715,7 +729,7 @@
                 <w:noProof/>
                 <w:webHidden/>
               </w:rPr>
-              <w:instrText xml:space="preserve"> PAGEREF _Toc123309482 \h </w:instrText>
+              <w:instrText xml:space="preserve"> PAGEREF _Toc123573473 \h </w:instrText>
             </w:r>
             <w:r>
               <w:rPr>
@@ -753,10 +767,12 @@
               <w:tab w:val="right" w:leader="dot" w:pos="9016"/>
             </w:tabs>
             <w:rPr>
+              <w:rFonts w:eastAsiaTheme="minorEastAsia"/>
               <w:noProof/>
+              <w:lang w:eastAsia="fr-FR"/>
             </w:rPr>
           </w:pPr>
-          <w:hyperlink w:anchor="_Toc123309483" w:history="1">
+          <w:hyperlink w:anchor="_Toc123573474" w:history="1">
             <w:r>
               <w:rPr>
                 <w:rStyle w:val="Lienhypertexte"/>
@@ -784,7 +800,7 @@
                 <w:noProof/>
                 <w:webHidden/>
               </w:rPr>
-              <w:instrText xml:space="preserve"> PAGEREF _Toc123309483 \h </w:instrText>
+              <w:instrText xml:space="preserve"> PAGEREF _Toc123573474 \h </w:instrText>
             </w:r>
             <w:r>
               <w:rPr>
@@ -822,10 +838,12 @@
               <w:tab w:val="right" w:leader="dot" w:pos="9016"/>
             </w:tabs>
             <w:rPr>
+              <w:rFonts w:eastAsiaTheme="minorEastAsia"/>
               <w:noProof/>
+              <w:lang w:eastAsia="fr-FR"/>
             </w:rPr>
           </w:pPr>
-          <w:hyperlink w:anchor="_Toc123309484" w:history="1">
+          <w:hyperlink w:anchor="_Toc123573475" w:history="1">
             <w:r>
               <w:rPr>
                 <w:rStyle w:val="Lienhypertexte"/>
@@ -853,7 +871,7 @@
                 <w:noProof/>
                 <w:webHidden/>
               </w:rPr>
-              <w:instrText xml:space="preserve"> PAGEREF _Toc123309484 \h </w:instrText>
+              <w:instrText xml:space="preserve"> PAGEREF _Toc123573475 \h </w:instrText>
             </w:r>
             <w:r>
               <w:rPr>
@@ -891,10 +909,12 @@
               <w:tab w:val="right" w:leader="dot" w:pos="9016"/>
             </w:tabs>
             <w:rPr>
+              <w:rFonts w:eastAsiaTheme="minorEastAsia"/>
               <w:noProof/>
+              <w:lang w:eastAsia="fr-FR"/>
             </w:rPr>
           </w:pPr>
-          <w:hyperlink w:anchor="_Toc123309485" w:history="1">
+          <w:hyperlink w:anchor="_Toc123573476" w:history="1">
             <w:r>
               <w:rPr>
                 <w:rStyle w:val="Lienhypertexte"/>
@@ -922,7 +942,7 @@
                 <w:noProof/>
                 <w:webHidden/>
               </w:rPr>
-              <w:instrText xml:space="preserve"> PAGEREF _Toc123309485 \h </w:instrText>
+              <w:instrText xml:space="preserve"> PAGEREF _Toc123573476 \h </w:instrText>
             </w:r>
             <w:r>
               <w:rPr>
@@ -961,10 +981,12 @@
               <w:tab w:val="right" w:leader="dot" w:pos="9016"/>
             </w:tabs>
             <w:rPr>
+              <w:rFonts w:eastAsiaTheme="minorEastAsia"/>
               <w:noProof/>
+              <w:lang w:eastAsia="fr-FR"/>
             </w:rPr>
           </w:pPr>
-          <w:hyperlink w:anchor="_Toc123309486" w:history="1">
+          <w:hyperlink w:anchor="_Toc123573477" w:history="1">
             <w:r>
               <w:rPr>
                 <w:rStyle w:val="Lienhypertexte"/>
@@ -977,7 +999,9 @@
             </w:r>
             <w:r>
               <w:rPr>
-                <w:noProof/>
+                <w:rFonts w:eastAsiaTheme="minorEastAsia"/>
+                <w:noProof/>
+                <w:lang w:eastAsia="fr-FR"/>
               </w:rPr>
               <w:tab/>
             </w:r>
@@ -1010,7 +1034,7 @@
                 <w:noProof/>
                 <w:webHidden/>
               </w:rPr>
-              <w:instrText xml:space="preserve"> PAGEREF _Toc123309486 \h </w:instrText>
+              <w:instrText xml:space="preserve"> PAGEREF _Toc123573477 \h </w:instrText>
             </w:r>
             <w:r>
               <w:rPr>
@@ -1049,10 +1073,12 @@
               <w:tab w:val="right" w:leader="dot" w:pos="9016"/>
             </w:tabs>
             <w:rPr>
+              <w:rFonts w:eastAsiaTheme="minorEastAsia"/>
               <w:noProof/>
+              <w:lang w:eastAsia="fr-FR"/>
             </w:rPr>
           </w:pPr>
-          <w:hyperlink w:anchor="_Toc123309487" w:history="1">
+          <w:hyperlink w:anchor="_Toc123573478" w:history="1">
             <w:r>
               <w:rPr>
                 <w:rStyle w:val="Lienhypertexte"/>
@@ -1065,7 +1091,9 @@
             </w:r>
             <w:r>
               <w:rPr>
-                <w:noProof/>
+                <w:rFonts w:eastAsiaTheme="minorEastAsia"/>
+                <w:noProof/>
+                <w:lang w:eastAsia="fr-FR"/>
               </w:rPr>
               <w:tab/>
             </w:r>
@@ -1098,7 +1126,7 @@
                 <w:noProof/>
                 <w:webHidden/>
               </w:rPr>
-              <w:instrText xml:space="preserve"> PAGEREF _Toc123309487 \h </w:instrText>
+              <w:instrText xml:space="preserve"> PAGEREF _Toc123573478 \h </w:instrText>
             </w:r>
             <w:r>
               <w:rPr>
@@ -1137,10 +1165,12 @@
               <w:tab w:val="right" w:leader="dot" w:pos="9016"/>
             </w:tabs>
             <w:rPr>
+              <w:rFonts w:eastAsiaTheme="minorEastAsia"/>
               <w:noProof/>
+              <w:lang w:eastAsia="fr-FR"/>
             </w:rPr>
           </w:pPr>
-          <w:hyperlink w:anchor="_Toc123309488" w:history="1">
+          <w:hyperlink w:anchor="_Toc123573479" w:history="1">
             <w:r>
               <w:rPr>
                 <w:rStyle w:val="Lienhypertexte"/>
@@ -1153,7 +1183,9 @@
             </w:r>
             <w:r>
               <w:rPr>
-                <w:noProof/>
+                <w:rFonts w:eastAsiaTheme="minorEastAsia"/>
+                <w:noProof/>
+                <w:lang w:eastAsia="fr-FR"/>
               </w:rPr>
               <w:tab/>
             </w:r>
@@ -1186,7 +1218,7 @@
                 <w:noProof/>
                 <w:webHidden/>
               </w:rPr>
-              <w:instrText xml:space="preserve"> PAGEREF _Toc123309488 \h </w:instrText>
+              <w:instrText xml:space="preserve"> PAGEREF _Toc123573479 \h </w:instrText>
             </w:r>
             <w:r>
               <w:rPr>
@@ -1225,10 +1257,12 @@
               <w:tab w:val="right" w:leader="dot" w:pos="9016"/>
             </w:tabs>
             <w:rPr>
+              <w:rFonts w:eastAsiaTheme="minorEastAsia"/>
               <w:noProof/>
+              <w:lang w:eastAsia="fr-FR"/>
             </w:rPr>
           </w:pPr>
-          <w:hyperlink w:anchor="_Toc123309489" w:history="1">
+          <w:hyperlink w:anchor="_Toc123573480" w:history="1">
             <w:r>
               <w:rPr>
                 <w:rStyle w:val="Lienhypertexte"/>
@@ -1241,7 +1275,9 @@
             </w:r>
             <w:r>
               <w:rPr>
-                <w:noProof/>
+                <w:rFonts w:eastAsiaTheme="minorEastAsia"/>
+                <w:noProof/>
+                <w:lang w:eastAsia="fr-FR"/>
               </w:rPr>
               <w:tab/>
             </w:r>
@@ -1274,7 +1310,7 @@
                 <w:noProof/>
                 <w:webHidden/>
               </w:rPr>
-              <w:instrText xml:space="preserve"> PAGEREF _Toc123309489 \h </w:instrText>
+              <w:instrText xml:space="preserve"> PAGEREF _Toc123573480 \h </w:instrText>
             </w:r>
             <w:r>
               <w:rPr>
@@ -1313,10 +1349,12 @@
               <w:tab w:val="right" w:leader="dot" w:pos="9016"/>
             </w:tabs>
             <w:rPr>
+              <w:rFonts w:eastAsiaTheme="minorEastAsia"/>
               <w:noProof/>
+              <w:lang w:eastAsia="fr-FR"/>
             </w:rPr>
           </w:pPr>
-          <w:hyperlink w:anchor="_Toc123309490" w:history="1">
+          <w:hyperlink w:anchor="_Toc123573481" w:history="1">
             <w:r>
               <w:rPr>
                 <w:rStyle w:val="Lienhypertexte"/>
@@ -1329,7 +1367,9 @@
             </w:r>
             <w:r>
               <w:rPr>
-                <w:noProof/>
+                <w:rFonts w:eastAsiaTheme="minorEastAsia"/>
+                <w:noProof/>
+                <w:lang w:eastAsia="fr-FR"/>
               </w:rPr>
               <w:tab/>
             </w:r>
@@ -1362,7 +1402,7 @@
                 <w:noProof/>
                 <w:webHidden/>
               </w:rPr>
-              <w:instrText xml:space="preserve"> PAGEREF _Toc123309490 \h </w:instrText>
+              <w:instrText xml:space="preserve"> PAGEREF _Toc123573481 \h </w:instrText>
             </w:r>
             <w:r>
               <w:rPr>
@@ -1401,10 +1441,12 @@
               <w:tab w:val="right" w:leader="dot" w:pos="9016"/>
             </w:tabs>
             <w:rPr>
+              <w:rFonts w:eastAsiaTheme="minorEastAsia"/>
               <w:noProof/>
+              <w:lang w:eastAsia="fr-FR"/>
             </w:rPr>
           </w:pPr>
-          <w:hyperlink w:anchor="_Toc123309491" w:history="1">
+          <w:hyperlink w:anchor="_Toc123573482" w:history="1">
             <w:r>
               <w:rPr>
                 <w:rStyle w:val="Lienhypertexte"/>
@@ -1417,7 +1459,9 @@
             </w:r>
             <w:r>
               <w:rPr>
-                <w:noProof/>
+                <w:rFonts w:eastAsiaTheme="minorEastAsia"/>
+                <w:noProof/>
+                <w:lang w:eastAsia="fr-FR"/>
               </w:rPr>
               <w:tab/>
             </w:r>
@@ -1450,7 +1494,7 @@
                 <w:noProof/>
                 <w:webHidden/>
               </w:rPr>
-              <w:instrText xml:space="preserve"> PAGEREF _Toc123309491 \h </w:instrText>
+              <w:instrText xml:space="preserve"> PAGEREF _Toc123573482 \h </w:instrText>
             </w:r>
             <w:r>
               <w:rPr>
@@ -1489,10 +1533,12 @@
               <w:tab w:val="right" w:leader="dot" w:pos="9016"/>
             </w:tabs>
             <w:rPr>
+              <w:rFonts w:eastAsiaTheme="minorEastAsia"/>
               <w:noProof/>
+              <w:lang w:eastAsia="fr-FR"/>
             </w:rPr>
           </w:pPr>
-          <w:hyperlink w:anchor="_Toc123309492" w:history="1">
+          <w:hyperlink w:anchor="_Toc123573483" w:history="1">
             <w:r>
               <w:rPr>
                 <w:rStyle w:val="Lienhypertexte"/>
@@ -1505,7 +1551,9 @@
             </w:r>
             <w:r>
               <w:rPr>
-                <w:noProof/>
+                <w:rFonts w:eastAsiaTheme="minorEastAsia"/>
+                <w:noProof/>
+                <w:lang w:eastAsia="fr-FR"/>
               </w:rPr>
               <w:tab/>
             </w:r>
@@ -1538,7 +1586,7 @@
                 <w:noProof/>
                 <w:webHidden/>
               </w:rPr>
-              <w:instrText xml:space="preserve"> PAGEREF _Toc123309492 \h </w:instrText>
+              <w:instrText xml:space="preserve"> PAGEREF _Toc123573483 \h </w:instrText>
             </w:r>
             <w:r>
               <w:rPr>
@@ -1576,10 +1624,12 @@
               <w:tab w:val="right" w:leader="dot" w:pos="9016"/>
             </w:tabs>
             <w:rPr>
+              <w:rFonts w:eastAsiaTheme="minorEastAsia"/>
               <w:noProof/>
+              <w:lang w:eastAsia="fr-FR"/>
             </w:rPr>
           </w:pPr>
-          <w:hyperlink w:anchor="_Toc123309493" w:history="1">
+          <w:hyperlink w:anchor="_Toc123573484" w:history="1">
             <w:r>
               <w:rPr>
                 <w:rStyle w:val="Lienhypertexte"/>
@@ -1607,7 +1657,7 @@
                 <w:noProof/>
                 <w:webHidden/>
               </w:rPr>
-              <w:instrText xml:space="preserve"> PAGEREF _Toc123309493 \h </w:instrText>
+              <w:instrText xml:space="preserve"> PAGEREF _Toc123573484 \h </w:instrText>
             </w:r>
             <w:r>
               <w:rPr>
@@ -1645,10 +1695,12 @@
               <w:tab w:val="right" w:leader="dot" w:pos="9016"/>
             </w:tabs>
             <w:rPr>
+              <w:rFonts w:eastAsiaTheme="minorEastAsia"/>
               <w:noProof/>
+              <w:lang w:eastAsia="fr-FR"/>
             </w:rPr>
           </w:pPr>
-          <w:hyperlink w:anchor="_Toc123309494" w:history="1">
+          <w:hyperlink w:anchor="_Toc123573485" w:history="1">
             <w:r>
               <w:rPr>
                 <w:rStyle w:val="Lienhypertexte"/>
@@ -1676,7 +1728,7 @@
                 <w:noProof/>
                 <w:webHidden/>
               </w:rPr>
-              <w:instrText xml:space="preserve"> PAGEREF _Toc123309494 \h </w:instrText>
+              <w:instrText xml:space="preserve"> PAGEREF _Toc123573485 \h </w:instrText>
             </w:r>
             <w:r>
               <w:rPr>
@@ -1714,10 +1766,12 @@
               <w:tab w:val="right" w:leader="dot" w:pos="9016"/>
             </w:tabs>
             <w:rPr>
+              <w:rFonts w:eastAsiaTheme="minorEastAsia"/>
               <w:noProof/>
+              <w:lang w:eastAsia="fr-FR"/>
             </w:rPr>
           </w:pPr>
-          <w:hyperlink w:anchor="_Toc123309495" w:history="1">
+          <w:hyperlink w:anchor="_Toc123573486" w:history="1">
             <w:r>
               <w:rPr>
                 <w:rStyle w:val="Lienhypertexte"/>
@@ -1745,7 +1799,7 @@
                 <w:noProof/>
                 <w:webHidden/>
               </w:rPr>
-              <w:instrText xml:space="preserve"> PAGEREF _Toc123309495 \h </w:instrText>
+              <w:instrText xml:space="preserve"> PAGEREF _Toc123573486 \h </w:instrText>
             </w:r>
             <w:r>
               <w:rPr>
@@ -1783,10 +1837,12 @@
               <w:tab w:val="right" w:leader="dot" w:pos="9016"/>
             </w:tabs>
             <w:rPr>
+              <w:rFonts w:eastAsiaTheme="minorEastAsia"/>
               <w:noProof/>
+              <w:lang w:eastAsia="fr-FR"/>
             </w:rPr>
           </w:pPr>
-          <w:hyperlink w:anchor="_Toc123309496" w:history="1">
+          <w:hyperlink w:anchor="_Toc123573487" w:history="1">
             <w:r>
               <w:rPr>
                 <w:rStyle w:val="Lienhypertexte"/>
@@ -1814,7 +1870,7 @@
                 <w:noProof/>
                 <w:webHidden/>
               </w:rPr>
-              <w:instrText xml:space="preserve"> PAGEREF _Toc123309496 \h </w:instrText>
+              <w:instrText xml:space="preserve"> PAGEREF _Toc123573487 \h </w:instrText>
             </w:r>
             <w:r>
               <w:rPr>
@@ -1834,7 +1890,7 @@
                 <w:noProof/>
                 <w:webHidden/>
               </w:rPr>
-              <w:t>6</w:t>
+              <w:t>7</w:t>
             </w:r>
             <w:r>
               <w:rPr>
@@ -1875,7 +1931,7 @@
           <w:lang w:val="en-GB"/>
         </w:rPr>
       </w:pPr>
-      <w:bookmarkStart w:id="0" w:name="_Toc123309476"/>
+      <w:bookmarkStart w:id="0" w:name="_Toc123573467"/>
       <w:r>
         <w:rPr>
           <w:lang w:val="en-GB"/>
@@ -1984,7 +2040,7 @@
           <w:lang w:val="en-GB"/>
         </w:rPr>
       </w:pPr>
-      <w:bookmarkStart w:id="1" w:name="_Toc123309477"/>
+      <w:bookmarkStart w:id="1" w:name="_Toc123573468"/>
       <w:r>
         <w:rPr>
           <w:lang w:val="en-GB"/>
@@ -2078,7 +2134,7 @@
         </w:rPr>
       </w:pPr>
       <w:bookmarkStart w:id="2" w:name="_3._Processing_of"/>
-      <w:bookmarkStart w:id="3" w:name="_Toc123309478"/>
+      <w:bookmarkStart w:id="3" w:name="_Toc123573469"/>
       <w:bookmarkEnd w:id="2"/>
       <w:r>
         <w:rPr>
@@ -2101,7 +2157,7 @@
           <w:lang w:val="en-GB"/>
         </w:rPr>
       </w:pPr>
-      <w:bookmarkStart w:id="4" w:name="_Toc123309479"/>
+      <w:bookmarkStart w:id="4" w:name="_Toc123573470"/>
       <w:r>
         <w:rPr>
           <w:lang w:val="en-GB"/>
@@ -2147,7 +2203,21 @@
         <w:rPr>
           <w:lang w:val="en-GB"/>
         </w:rPr>
-        <w:t>Under processing of Personal Data we understand all the operations that are operated on Personal Data. Those include, but are not restricted to collection, recording, storing, alterations, retrieval, restriction, erasure, etc. etc.</w:t>
+        <w:t xml:space="preserve">Under processing of Personal </w:t>
+      </w:r>
+      <w:proofErr w:type="gramStart"/>
+      <w:r>
+        <w:rPr>
+          <w:lang w:val="en-GB"/>
+        </w:rPr>
+        <w:t>Data</w:t>
+      </w:r>
+      <w:proofErr w:type="gramEnd"/>
+      <w:r>
+        <w:rPr>
+          <w:lang w:val="en-GB"/>
+        </w:rPr>
+        <w:t xml:space="preserve"> we understand all the operations that are operated on Personal Data. Those include, but are not restricted to collection, recording, storing, alterations, retrieval, restriction, erasure, etc. etc.</w:t>
       </w:r>
     </w:p>
     <w:p>
@@ -2164,7 +2234,7 @@
           <w:lang w:val="en-GB"/>
         </w:rPr>
       </w:pPr>
-      <w:bookmarkStart w:id="5" w:name="_Toc123309480"/>
+      <w:bookmarkStart w:id="5" w:name="_Toc123573471"/>
       <w:r>
         <w:rPr>
           <w:lang w:val="en-GB"/>
@@ -2298,7 +2368,7 @@
           <w:lang w:val="en-GB"/>
         </w:rPr>
       </w:pPr>
-      <w:bookmarkStart w:id="6" w:name="_Toc123309481"/>
+      <w:bookmarkStart w:id="6" w:name="_Toc123573472"/>
       <w:r>
         <w:rPr>
           <w:lang w:val="en-GB"/>
@@ -2343,13 +2413,27 @@
         <w:rPr>
           <w:lang w:val="en-GB"/>
         </w:rPr>
-        <w:t xml:space="preserve">. We will never sell or transfer this data to other parties outside of our company, and </w:t>
-      </w:r>
-      <w:r>
-        <w:rPr>
-          <w:lang w:val="en-GB"/>
-        </w:rPr>
-        <w:t xml:space="preserve">also </w:t>
+        <w:t xml:space="preserve">. We will never sell or transfer this data to other parties outside of our company, </w:t>
+      </w:r>
+      <w:proofErr w:type="gramStart"/>
+      <w:r>
+        <w:rPr>
+          <w:lang w:val="en-GB"/>
+        </w:rPr>
+        <w:t xml:space="preserve">and </w:t>
+      </w:r>
+      <w:r>
+        <w:rPr>
+          <w:lang w:val="en-GB"/>
+        </w:rPr>
+        <w:t>also</w:t>
+      </w:r>
+      <w:proofErr w:type="gramEnd"/>
+      <w:r>
+        <w:rPr>
+          <w:lang w:val="en-GB"/>
+        </w:rPr>
+        <w:t xml:space="preserve"> </w:t>
       </w:r>
       <w:r>
         <w:rPr>
@@ -2384,7 +2468,7 @@
           <w:lang w:val="en-GB"/>
         </w:rPr>
       </w:pPr>
-      <w:bookmarkStart w:id="7" w:name="_Toc123309482"/>
+      <w:bookmarkStart w:id="7" w:name="_Toc123573473"/>
       <w:r>
         <w:rPr>
           <w:lang w:val="en-GB"/>
@@ -2482,7 +2566,21 @@
         <w:rPr>
           <w:lang w:val="en-GB"/>
         </w:rPr>
-        <w:t xml:space="preserve">, and you, the user, actually using the application, you consent for the processing of your personal data for our identification and </w:t>
+        <w:t xml:space="preserve">, and you, the user, </w:t>
+      </w:r>
+      <w:proofErr w:type="gramStart"/>
+      <w:r>
+        <w:rPr>
+          <w:lang w:val="en-GB"/>
+        </w:rPr>
+        <w:t>actually using</w:t>
+      </w:r>
+      <w:proofErr w:type="gramEnd"/>
+      <w:r>
+        <w:rPr>
+          <w:lang w:val="en-GB"/>
+        </w:rPr>
+        <w:t xml:space="preserve"> the application, you consent for the processing of your personal data for our identification and </w:t>
       </w:r>
       <w:r>
         <w:rPr>
@@ -2514,7 +2612,7 @@
           <w:lang w:val="en-GB"/>
         </w:rPr>
       </w:pPr>
-      <w:bookmarkStart w:id="8" w:name="_Toc123309483"/>
+      <w:bookmarkStart w:id="8" w:name="_Toc123573474"/>
       <w:r>
         <w:rPr>
           <w:lang w:val="en-GB"/>
@@ -2640,7 +2738,21 @@
         <w:rPr>
           <w:lang w:val="en-GB"/>
         </w:rPr>
-        <w:t xml:space="preserve">Data minimization: we only ask and store what is really necessary and relevant for our identification purposes. We guarantee that no </w:t>
+        <w:t xml:space="preserve">Data minimization: we only ask and store what is </w:t>
+      </w:r>
+      <w:proofErr w:type="gramStart"/>
+      <w:r>
+        <w:rPr>
+          <w:lang w:val="en-GB"/>
+        </w:rPr>
+        <w:t>really necessary</w:t>
+      </w:r>
+      <w:proofErr w:type="gramEnd"/>
+      <w:r>
+        <w:rPr>
+          <w:lang w:val="en-GB"/>
+        </w:rPr>
+        <w:t xml:space="preserve"> and relevant for our identification purposes. We guarantee that no </w:t>
       </w:r>
       <w:r>
         <w:rPr>
@@ -2700,7 +2812,21 @@
         <w:rPr>
           <w:lang w:val="en-GB"/>
         </w:rPr>
-        <w:t xml:space="preserve">Storage Limitation: the data will be stored no longer than is necessary for the purposes for which the personal data are processed, and will be erased as soon as the user </w:t>
+        <w:t xml:space="preserve">Storage Limitation: the data will be stored no longer than is necessary for the purposes for which the personal data are </w:t>
+      </w:r>
+      <w:proofErr w:type="gramStart"/>
+      <w:r>
+        <w:rPr>
+          <w:lang w:val="en-GB"/>
+        </w:rPr>
+        <w:t>processed, and</w:t>
+      </w:r>
+      <w:proofErr w:type="gramEnd"/>
+      <w:r>
+        <w:rPr>
+          <w:lang w:val="en-GB"/>
+        </w:rPr>
+        <w:t xml:space="preserve"> will be erased as soon as the user </w:t>
       </w:r>
       <w:r>
         <w:rPr>
@@ -2729,7 +2855,7 @@
           <w:lang w:val="en-GB"/>
         </w:rPr>
       </w:pPr>
-      <w:bookmarkStart w:id="9" w:name="_Toc123309484"/>
+      <w:bookmarkStart w:id="9" w:name="_Toc123573475"/>
       <w:r>
         <w:rPr>
           <w:lang w:val="en-GB"/>
@@ -2756,7 +2882,21 @@
         <w:rPr>
           <w:lang w:val="en-GB"/>
         </w:rPr>
-        <w:t xml:space="preserve"> guarantees that the personal data will be stored as long as the user is using the application and doesn’t require to be anonymized, as this data is necessary for the identification.</w:t>
+        <w:t xml:space="preserve"> guarantees that the personal data will be stored </w:t>
+      </w:r>
+      <w:proofErr w:type="gramStart"/>
+      <w:r>
+        <w:rPr>
+          <w:lang w:val="en-GB"/>
+        </w:rPr>
+        <w:t>as long as</w:t>
+      </w:r>
+      <w:proofErr w:type="gramEnd"/>
+      <w:r>
+        <w:rPr>
+          <w:lang w:val="en-GB"/>
+        </w:rPr>
+        <w:t xml:space="preserve"> the user is using the application and doesn’t require to be anonymized, as this data is necessary for the identification.</w:t>
       </w:r>
     </w:p>
     <w:p>
@@ -2789,7 +2929,21 @@
         <w:rPr>
           <w:lang w:val="en-GB"/>
         </w:rPr>
-        <w:t xml:space="preserve"> won’t use data no longer as needed, and will immediately erase all traces of your data when requested to.</w:t>
+        <w:t xml:space="preserve"> won’t use data no longer as </w:t>
+      </w:r>
+      <w:proofErr w:type="gramStart"/>
+      <w:r>
+        <w:rPr>
+          <w:lang w:val="en-GB"/>
+        </w:rPr>
+        <w:t>needed, and</w:t>
+      </w:r>
+      <w:proofErr w:type="gramEnd"/>
+      <w:r>
+        <w:rPr>
+          <w:lang w:val="en-GB"/>
+        </w:rPr>
+        <w:t xml:space="preserve"> will immediately erase all traces of your data when requested to.</w:t>
       </w:r>
     </w:p>
     <w:p>
@@ -2807,7 +2961,7 @@
           <w:lang w:val="en-GB"/>
         </w:rPr>
       </w:pPr>
-      <w:bookmarkStart w:id="10" w:name="_Toc123309485"/>
+      <w:bookmarkStart w:id="10" w:name="_Toc123573476"/>
       <w:r>
         <w:rPr>
           <w:lang w:val="en-GB"/>
@@ -2887,7 +3041,7 @@
           <w:lang w:val="en-GB"/>
         </w:rPr>
       </w:pPr>
-      <w:bookmarkStart w:id="11" w:name="_Toc123309486"/>
+      <w:bookmarkStart w:id="11" w:name="_Toc123573477"/>
       <w:r>
         <w:rPr>
           <w:b/>
@@ -2910,7 +3064,21 @@
         <w:rPr>
           <w:lang w:val="en-GB"/>
         </w:rPr>
-        <w:t xml:space="preserve">Please take a look at </w:t>
+        <w:t xml:space="preserve">Please </w:t>
+      </w:r>
+      <w:proofErr w:type="gramStart"/>
+      <w:r>
+        <w:rPr>
+          <w:lang w:val="en-GB"/>
+        </w:rPr>
+        <w:t>take a look</w:t>
+      </w:r>
+      <w:proofErr w:type="gramEnd"/>
+      <w:r>
+        <w:rPr>
+          <w:lang w:val="en-GB"/>
+        </w:rPr>
+        <w:t xml:space="preserve"> at </w:t>
       </w:r>
       <w:hyperlink w:anchor="_3._Processing_of" w:history="1">
         <w:r>
@@ -2936,7 +3104,7 @@
           <w:lang w:val="en-GB"/>
         </w:rPr>
       </w:pPr>
-      <w:bookmarkStart w:id="12" w:name="_Toc123309487"/>
+      <w:bookmarkStart w:id="12" w:name="_Toc123573478"/>
       <w:r>
         <w:rPr>
           <w:b/>
@@ -2980,7 +3148,21 @@
         <w:rPr>
           <w:lang w:val="en-GB"/>
         </w:rPr>
-        <w:t xml:space="preserve"> in a machine readable format</w:t>
+        <w:t xml:space="preserve"> in a </w:t>
+      </w:r>
+      <w:proofErr w:type="gramStart"/>
+      <w:r>
+        <w:rPr>
+          <w:lang w:val="en-GB"/>
+        </w:rPr>
+        <w:t>machine readable</w:t>
+      </w:r>
+      <w:proofErr w:type="gramEnd"/>
+      <w:r>
+        <w:rPr>
+          <w:lang w:val="en-GB"/>
+        </w:rPr>
+        <w:t xml:space="preserve"> format</w:t>
       </w:r>
       <w:r>
         <w:rPr>
@@ -3003,7 +3185,7 @@
           <w:lang w:val="en-GB"/>
         </w:rPr>
       </w:pPr>
-      <w:bookmarkStart w:id="13" w:name="_Toc123309488"/>
+      <w:bookmarkStart w:id="13" w:name="_Toc123573479"/>
       <w:r>
         <w:rPr>
           <w:b/>
@@ -3066,7 +3248,7 @@
           <w:lang w:val="en-GB"/>
         </w:rPr>
       </w:pPr>
-      <w:bookmarkStart w:id="14" w:name="_Toc123309489"/>
+      <w:bookmarkStart w:id="14" w:name="_Toc123573480"/>
       <w:r>
         <w:rPr>
           <w:b/>
@@ -3152,7 +3334,7 @@
           <w:lang w:val="en-GB"/>
         </w:rPr>
       </w:pPr>
-      <w:bookmarkStart w:id="15" w:name="_Toc123309490"/>
+      <w:bookmarkStart w:id="15" w:name="_Toc123573481"/>
       <w:r>
         <w:rPr>
           <w:b/>
@@ -3249,7 +3431,7 @@
           <w:lang w:val="en-GB"/>
         </w:rPr>
       </w:pPr>
-      <w:bookmarkStart w:id="16" w:name="_Toc123309491"/>
+      <w:bookmarkStart w:id="16" w:name="_Toc123573482"/>
       <w:r>
         <w:rPr>
           <w:b/>
@@ -3318,7 +3500,7 @@
           <w:lang w:val="en-GB"/>
         </w:rPr>
       </w:pPr>
-      <w:bookmarkStart w:id="17" w:name="_Toc123309492"/>
+      <w:bookmarkStart w:id="17" w:name="_Toc123573483"/>
       <w:r>
         <w:rPr>
           <w:b/>
@@ -3382,7 +3564,7 @@
           <w:lang w:val="en-GB"/>
         </w:rPr>
       </w:pPr>
-      <w:bookmarkStart w:id="18" w:name="_Toc123309493"/>
+      <w:bookmarkStart w:id="18" w:name="_Toc123573484"/>
       <w:r>
         <w:rPr>
           <w:lang w:val="en-GB"/>
@@ -3458,7 +3640,7 @@
           <w:lang w:val="en-GB"/>
         </w:rPr>
       </w:pPr>
-      <w:bookmarkStart w:id="19" w:name="_Toc123309494"/>
+      <w:bookmarkStart w:id="19" w:name="_Toc123573485"/>
       <w:r>
         <w:rPr>
           <w:lang w:val="en-GB"/>
@@ -4271,7 +4453,7 @@
           <w:lang w:val="en-GB"/>
         </w:rPr>
       </w:pPr>
-      <w:bookmarkStart w:id="20" w:name="_Toc123309495"/>
+      <w:bookmarkStart w:id="20" w:name="_Toc123573486"/>
       <w:r>
         <w:rPr>
           <w:lang w:val="en-GB"/>
@@ -4754,7 +4936,7 @@
           <w:lang w:val="en-GB"/>
         </w:rPr>
       </w:pPr>
-      <w:bookmarkStart w:id="21" w:name="_Toc123309496"/>
+      <w:bookmarkStart w:id="21" w:name="_Toc123573487"/>
       <w:r>
         <w:rPr>
           <w:lang w:val="en-GB"/>

</xml_diff>